<commit_message>
Draft completed. Needs a good review before sending it back to Keypath Education
</commit_message>
<xml_diff>
--- a/Design Exercise - Mike Sullivan - 2020-09-12.docx
+++ b/Design Exercise - Mike Sullivan - 2020-09-12.docx
@@ -458,14 +458,35 @@
           <w:sz w:val="20"/>
           <w:szCs w:val="20"/>
         </w:rPr>
-        <w:t>This document remains in draft status.  Please review Parking Lot and Pending Design</w:t>
-      </w:r>
-      <w:r>
-        <w:rPr>
-          <w:sz w:val="20"/>
-          <w:szCs w:val="20"/>
-        </w:rPr>
-        <w:t xml:space="preserve"> sections at the end of the document.</w:t>
+        <w:t xml:space="preserve">This document remains in draft status.  Please review </w:t>
+      </w:r>
+      <w:r>
+        <w:rPr>
+          <w:sz w:val="20"/>
+          <w:szCs w:val="20"/>
+        </w:rPr>
+        <w:t xml:space="preserve">the </w:t>
+      </w:r>
+      <w:r>
+        <w:rPr>
+          <w:sz w:val="20"/>
+          <w:szCs w:val="20"/>
+        </w:rPr>
+        <w:t xml:space="preserve">Pending </w:t>
+      </w:r>
+      <w:r>
+        <w:rPr>
+          <w:sz w:val="20"/>
+          <w:szCs w:val="20"/>
+        </w:rPr>
+        <w:t xml:space="preserve">and Future Design consideration </w:t>
+      </w:r>
+      <w:r>
+        <w:rPr>
+          <w:sz w:val="20"/>
+          <w:szCs w:val="20"/>
+        </w:rPr>
+        <w:t>section at the end of the document.</w:t>
       </w:r>
       <w:r>
         <w:rPr>
@@ -724,14 +745,7 @@
           <w:sz w:val="20"/>
           <w:szCs w:val="20"/>
         </w:rPr>
-        <w:t xml:space="preserve"> </w:t>
-      </w:r>
-      <w:r>
-        <w:rPr>
-          <w:sz w:val="20"/>
-          <w:szCs w:val="20"/>
-        </w:rPr>
-        <w:t>It’s expected that the log can help trouble-shoot issues the Message Sending Service and its performance.</w:t>
+        <w:t xml:space="preserve"> It’s expected that the log can help trouble-shoot issues the Message Sending Service and its performance.</w:t>
       </w:r>
     </w:p>
     <w:p>
@@ -1066,7 +1080,6 @@
           <w:sz w:val="20"/>
           <w:szCs w:val="20"/>
         </w:rPr>
-        <w:lastRenderedPageBreak/>
         <w:t>10 Minute Delivery: Messages delivered within 10 minutes of creation.</w:t>
       </w:r>
     </w:p>
@@ -1094,6 +1107,7 @@
           <w:sz w:val="20"/>
           <w:szCs w:val="20"/>
         </w:rPr>
+        <w:lastRenderedPageBreak/>
         <w:t xml:space="preserve">Third-Party REST API </w:t>
       </w:r>
     </w:p>
@@ -1987,7 +2001,7 @@
         <w:tblLook w:val="04A0" w:firstRow="1" w:lastRow="0" w:firstColumn="1" w:lastColumn="0" w:noHBand="0" w:noVBand="1"/>
       </w:tblPr>
       <w:tblGrid>
-        <w:gridCol w:w="1291"/>
+        <w:gridCol w:w="1355"/>
         <w:gridCol w:w="2000"/>
         <w:gridCol w:w="222"/>
         <w:gridCol w:w="929"/>
@@ -2221,14 +2235,7 @@
                 <w:sz w:val="16"/>
                 <w:szCs w:val="16"/>
               </w:rPr>
-              <w:t xml:space="preserve">0) </w:t>
-            </w:r>
-            <w:r>
-              <w:rPr>
-                <w:sz w:val="16"/>
-                <w:szCs w:val="16"/>
-              </w:rPr>
-              <w:t>PK</w:t>
+              <w:t>0) PK</w:t>
             </w:r>
           </w:p>
         </w:tc>
@@ -2819,14 +2826,7 @@
                 <w:sz w:val="16"/>
                 <w:szCs w:val="16"/>
               </w:rPr>
-              <w:t>n</w:t>
-            </w:r>
-            <w:r>
-              <w:rPr>
-                <w:sz w:val="16"/>
-                <w:szCs w:val="16"/>
-              </w:rPr>
-              <w:t>varchar(50)</w:t>
+              <w:t>nvarchar(50)</w:t>
             </w:r>
           </w:p>
         </w:tc>
@@ -3023,7 +3023,14 @@
                 <w:sz w:val="16"/>
                 <w:szCs w:val="16"/>
               </w:rPr>
-              <w:t>100)</w:t>
+              <w:t>1024</w:t>
+            </w:r>
+            <w:r>
+              <w:rPr>
+                <w:sz w:val="16"/>
+                <w:szCs w:val="16"/>
+              </w:rPr>
+              <w:t>)</w:t>
             </w:r>
           </w:p>
         </w:tc>
@@ -3045,27 +3052,34 @@
                 <w:sz w:val="16"/>
                 <w:szCs w:val="16"/>
               </w:rPr>
-              <w:t>CreationDT</w:t>
-            </w:r>
-          </w:p>
-        </w:tc>
-        <w:tc>
-          <w:tcPr>
-            <w:tcW w:w="0" w:type="auto"/>
-          </w:tcPr>
-          <w:p>
-            <w:pPr>
+              <w:t>DeliveryAttempt</w:t>
+            </w:r>
+            <w:r>
               <w:rPr>
                 <w:sz w:val="16"/>
                 <w:szCs w:val="16"/>
               </w:rPr>
-            </w:pPr>
-            <w:r>
+              <w:t>s</w:t>
+            </w:r>
+          </w:p>
+        </w:tc>
+        <w:tc>
+          <w:tcPr>
+            <w:tcW w:w="0" w:type="auto"/>
+          </w:tcPr>
+          <w:p>
+            <w:pPr>
               <w:rPr>
                 <w:sz w:val="16"/>
                 <w:szCs w:val="16"/>
               </w:rPr>
-              <w:t>DateTime</w:t>
+            </w:pPr>
+            <w:r>
+              <w:rPr>
+                <w:sz w:val="16"/>
+                <w:szCs w:val="16"/>
+              </w:rPr>
+              <w:t>int</w:t>
             </w:r>
           </w:p>
         </w:tc>
@@ -3214,7 +3228,7 @@
                 <w:sz w:val="16"/>
                 <w:szCs w:val="16"/>
               </w:rPr>
-              <w:t>UpdateDT</w:t>
+              <w:t>CreationDT</w:t>
             </w:r>
           </w:p>
         </w:tc>
@@ -3337,6 +3351,161 @@
             <w:tcW w:w="0" w:type="auto"/>
             <w:tcBorders>
               <w:top w:val="single" w:sz="4" w:space="0" w:color="auto"/>
+              <w:left w:val="nil"/>
+              <w:bottom w:val="nil"/>
+              <w:right w:val="nil"/>
+            </w:tcBorders>
+          </w:tcPr>
+          <w:p>
+            <w:pPr>
+              <w:rPr>
+                <w:sz w:val="16"/>
+                <w:szCs w:val="16"/>
+              </w:rPr>
+            </w:pPr>
+          </w:p>
+        </w:tc>
+      </w:tr>
+      <w:tr>
+        <w:tc>
+          <w:tcPr>
+            <w:tcW w:w="0" w:type="auto"/>
+          </w:tcPr>
+          <w:p>
+            <w:pPr>
+              <w:rPr>
+                <w:sz w:val="16"/>
+                <w:szCs w:val="16"/>
+              </w:rPr>
+            </w:pPr>
+            <w:r>
+              <w:rPr>
+                <w:sz w:val="16"/>
+                <w:szCs w:val="16"/>
+              </w:rPr>
+              <w:t>UpdateDT</w:t>
+            </w:r>
+          </w:p>
+        </w:tc>
+        <w:tc>
+          <w:tcPr>
+            <w:tcW w:w="0" w:type="auto"/>
+          </w:tcPr>
+          <w:p>
+            <w:pPr>
+              <w:rPr>
+                <w:sz w:val="16"/>
+                <w:szCs w:val="16"/>
+              </w:rPr>
+            </w:pPr>
+            <w:r>
+              <w:rPr>
+                <w:sz w:val="16"/>
+                <w:szCs w:val="16"/>
+              </w:rPr>
+              <w:t>DateTIme</w:t>
+            </w:r>
+          </w:p>
+        </w:tc>
+        <w:tc>
+          <w:tcPr>
+            <w:tcW w:w="0" w:type="auto"/>
+            <w:tcBorders>
+              <w:top w:val="nil"/>
+              <w:bottom w:val="nil"/>
+              <w:right w:val="nil"/>
+            </w:tcBorders>
+          </w:tcPr>
+          <w:p>
+            <w:pPr>
+              <w:rPr>
+                <w:sz w:val="16"/>
+                <w:szCs w:val="16"/>
+              </w:rPr>
+            </w:pPr>
+          </w:p>
+        </w:tc>
+        <w:tc>
+          <w:tcPr>
+            <w:tcW w:w="0" w:type="auto"/>
+            <w:tcBorders>
+              <w:top w:val="nil"/>
+              <w:left w:val="nil"/>
+              <w:bottom w:val="nil"/>
+              <w:right w:val="nil"/>
+            </w:tcBorders>
+          </w:tcPr>
+          <w:p>
+            <w:pPr>
+              <w:rPr>
+                <w:sz w:val="16"/>
+                <w:szCs w:val="16"/>
+              </w:rPr>
+            </w:pPr>
+          </w:p>
+        </w:tc>
+        <w:tc>
+          <w:tcPr>
+            <w:tcW w:w="0" w:type="auto"/>
+            <w:tcBorders>
+              <w:top w:val="nil"/>
+              <w:left w:val="nil"/>
+              <w:bottom w:val="nil"/>
+              <w:right w:val="nil"/>
+            </w:tcBorders>
+          </w:tcPr>
+          <w:p>
+            <w:pPr>
+              <w:rPr>
+                <w:sz w:val="16"/>
+                <w:szCs w:val="16"/>
+              </w:rPr>
+            </w:pPr>
+          </w:p>
+        </w:tc>
+        <w:tc>
+          <w:tcPr>
+            <w:tcW w:w="0" w:type="auto"/>
+            <w:tcBorders>
+              <w:top w:val="nil"/>
+              <w:left w:val="nil"/>
+              <w:bottom w:val="nil"/>
+              <w:right w:val="nil"/>
+            </w:tcBorders>
+          </w:tcPr>
+          <w:p>
+            <w:pPr>
+              <w:rPr>
+                <w:sz w:val="16"/>
+                <w:szCs w:val="16"/>
+              </w:rPr>
+            </w:pPr>
+          </w:p>
+        </w:tc>
+        <w:tc>
+          <w:tcPr>
+            <w:tcW w:w="0" w:type="auto"/>
+            <w:tcBorders>
+              <w:top w:val="nil"/>
+              <w:left w:val="nil"/>
+              <w:bottom w:val="nil"/>
+              <w:right w:val="nil"/>
+            </w:tcBorders>
+          </w:tcPr>
+          <w:p>
+            <w:pPr>
+              <w:rPr>
+                <w:sz w:val="16"/>
+                <w:szCs w:val="16"/>
+              </w:rPr>
+            </w:pPr>
+          </w:p>
+        </w:tc>
+        <w:tc>
+          <w:tcPr>
+            <w:tcW w:w="0" w:type="auto"/>
+            <w:tcBorders>
+              <w:top w:val="nil"/>
               <w:left w:val="nil"/>
               <w:bottom w:val="nil"/>
               <w:right w:val="nil"/>
@@ -3541,7 +3710,6 @@
           <w:sz w:val="20"/>
           <w:szCs w:val="20"/>
         </w:rPr>
-        <w:lastRenderedPageBreak/>
         <w:t>Message Table</w:t>
       </w:r>
       <w:r>
@@ -3597,7 +3765,7 @@
         <w:tblLook w:val="04A0" w:firstRow="1" w:lastRow="0" w:firstColumn="1" w:lastColumn="0" w:noHBand="0" w:noVBand="1"/>
       </w:tblPr>
       <w:tblGrid>
-        <w:gridCol w:w="1463"/>
+        <w:gridCol w:w="1536"/>
         <w:gridCol w:w="3762"/>
       </w:tblGrid>
       <w:tr>
@@ -3670,6 +3838,7 @@
                 <w:sz w:val="18"/>
                 <w:szCs w:val="18"/>
               </w:rPr>
+              <w:lastRenderedPageBreak/>
               <w:t>ID</w:t>
             </w:r>
           </w:p>
@@ -3917,7 +4086,7 @@
                 <w:sz w:val="18"/>
                 <w:szCs w:val="18"/>
               </w:rPr>
-              <w:t>CreationDT</w:t>
+              <w:t>DeliveryAttempts</w:t>
             </w:r>
           </w:p>
         </w:tc>
@@ -3938,7 +4107,14 @@
                 <w:sz w:val="18"/>
                 <w:szCs w:val="18"/>
               </w:rPr>
-              <w:t>Timestamp when row was added to table</w:t>
+              <w:t>The number of</w:t>
+            </w:r>
+            <w:r>
+              <w:rPr>
+                <w:sz w:val="18"/>
+                <w:szCs w:val="18"/>
+              </w:rPr>
+              <w:t xml:space="preserve"> attempts to deliver this message</w:t>
             </w:r>
           </w:p>
         </w:tc>
@@ -3964,7 +4140,7 @@
                 <w:sz w:val="18"/>
                 <w:szCs w:val="18"/>
               </w:rPr>
-              <w:t>UpdateDT</w:t>
+              <w:t>CreationDT</w:t>
             </w:r>
           </w:p>
         </w:tc>
@@ -3985,21 +4161,7 @@
                 <w:sz w:val="18"/>
                 <w:szCs w:val="18"/>
               </w:rPr>
-              <w:t>T</w:t>
-            </w:r>
-            <w:r>
-              <w:rPr>
-                <w:sz w:val="18"/>
-                <w:szCs w:val="18"/>
-              </w:rPr>
-              <w:t xml:space="preserve">imestamp when row was </w:t>
-            </w:r>
-            <w:r>
-              <w:rPr>
-                <w:sz w:val="18"/>
-                <w:szCs w:val="18"/>
-              </w:rPr>
-              <w:t>last updated</w:t>
+              <w:t>Timestamp when row was added to table</w:t>
             </w:r>
           </w:p>
         </w:tc>
@@ -4022,6 +4184,53 @@
                 <w:sz w:val="18"/>
                 <w:szCs w:val="18"/>
               </w:rPr>
+              <w:t>UpdateDT</w:t>
+            </w:r>
+          </w:p>
+        </w:tc>
+        <w:tc>
+          <w:tcPr>
+            <w:tcW w:w="0" w:type="auto"/>
+          </w:tcPr>
+          <w:p>
+            <w:pPr>
+              <w:cnfStyle w:val="000000000000" w:firstRow="0" w:lastRow="0" w:firstColumn="0" w:lastColumn="0" w:oddVBand="0" w:evenVBand="0" w:oddHBand="0" w:evenHBand="0" w:firstRowFirstColumn="0" w:firstRowLastColumn="0" w:lastRowFirstColumn="0" w:lastRowLastColumn="0"/>
+              <w:rPr>
+                <w:sz w:val="18"/>
+                <w:szCs w:val="18"/>
+              </w:rPr>
+            </w:pPr>
+            <w:r>
+              <w:rPr>
+                <w:sz w:val="18"/>
+                <w:szCs w:val="18"/>
+              </w:rPr>
+              <w:t>Timestamp when row was last updated</w:t>
+            </w:r>
+          </w:p>
+        </w:tc>
+      </w:tr>
+      <w:tr>
+        <w:trPr>
+          <w:cnfStyle w:val="000000100000" w:firstRow="0" w:lastRow="0" w:firstColumn="0" w:lastColumn="0" w:oddVBand="0" w:evenVBand="0" w:oddHBand="1" w:evenHBand="0" w:firstRowFirstColumn="0" w:firstRowLastColumn="0" w:lastRowFirstColumn="0" w:lastRowLastColumn="0"/>
+        </w:trPr>
+        <w:tc>
+          <w:tcPr>
+            <w:cnfStyle w:val="001000000000" w:firstRow="0" w:lastRow="0" w:firstColumn="1" w:lastColumn="0" w:oddVBand="0" w:evenVBand="0" w:oddHBand="0" w:evenHBand="0" w:firstRowFirstColumn="0" w:firstRowLastColumn="0" w:lastRowFirstColumn="0" w:lastRowLastColumn="0"/>
+            <w:tcW w:w="0" w:type="auto"/>
+          </w:tcPr>
+          <w:p>
+            <w:pPr>
+              <w:rPr>
+                <w:sz w:val="18"/>
+                <w:szCs w:val="18"/>
+              </w:rPr>
+            </w:pPr>
+            <w:r>
+              <w:rPr>
+                <w:sz w:val="18"/>
+                <w:szCs w:val="18"/>
+              </w:rPr>
               <w:t>DeliveryDT</w:t>
             </w:r>
           </w:p>
@@ -4032,32 +4241,18 @@
           </w:tcPr>
           <w:p>
             <w:pPr>
-              <w:cnfStyle w:val="000000000000" w:firstRow="0" w:lastRow="0" w:firstColumn="0" w:lastColumn="0" w:oddVBand="0" w:evenVBand="0" w:oddHBand="0" w:evenHBand="0" w:firstRowFirstColumn="0" w:firstRowLastColumn="0" w:lastRowFirstColumn="0" w:lastRowLastColumn="0"/>
-              <w:rPr>
-                <w:sz w:val="18"/>
-                <w:szCs w:val="18"/>
-              </w:rPr>
-            </w:pPr>
-            <w:r>
-              <w:rPr>
-                <w:sz w:val="18"/>
-                <w:szCs w:val="18"/>
-              </w:rPr>
-              <w:t>T</w:t>
-            </w:r>
-            <w:r>
-              <w:rPr>
-                <w:sz w:val="18"/>
-                <w:szCs w:val="18"/>
-              </w:rPr>
-              <w:t xml:space="preserve">imestamp when row was </w:t>
-            </w:r>
-            <w:r>
-              <w:rPr>
-                <w:sz w:val="18"/>
-                <w:szCs w:val="18"/>
-              </w:rPr>
-              <w:t>successfully delivered</w:t>
+              <w:cnfStyle w:val="000000100000" w:firstRow="0" w:lastRow="0" w:firstColumn="0" w:lastColumn="0" w:oddVBand="0" w:evenVBand="0" w:oddHBand="1" w:evenHBand="0" w:firstRowFirstColumn="0" w:firstRowLastColumn="0" w:lastRowFirstColumn="0" w:lastRowLastColumn="0"/>
+              <w:rPr>
+                <w:sz w:val="18"/>
+                <w:szCs w:val="18"/>
+              </w:rPr>
+            </w:pPr>
+            <w:r>
+              <w:rPr>
+                <w:sz w:val="18"/>
+                <w:szCs w:val="18"/>
+              </w:rPr>
+              <w:t>Timestamp when row was successfully delivered</w:t>
             </w:r>
           </w:p>
         </w:tc>
@@ -4830,14 +5025,7 @@
           <w:sz w:val="20"/>
           <w:szCs w:val="20"/>
         </w:rPr>
-        <w:t xml:space="preserve"> the delivery attempt</w:t>
-      </w:r>
-      <w:r>
-        <w:rPr>
-          <w:sz w:val="20"/>
-          <w:szCs w:val="20"/>
-        </w:rPr>
-        <w:t xml:space="preserve">.  Our current understanding of this failure </w:t>
+        <w:t xml:space="preserve"> the delivery attempt.  Our current understanding of this failure </w:t>
       </w:r>
       <w:r>
         <w:rPr>
@@ -4949,21 +5137,7 @@
           <w:sz w:val="20"/>
           <w:szCs w:val="20"/>
         </w:rPr>
-        <w:t>return this failure status for the</w:t>
-      </w:r>
-      <w:r>
-        <w:rPr>
-          <w:sz w:val="20"/>
-          <w:szCs w:val="20"/>
-        </w:rPr>
-        <w:t xml:space="preserve"> delivery attempt</w:t>
-      </w:r>
-      <w:r>
-        <w:rPr>
-          <w:sz w:val="20"/>
-          <w:szCs w:val="20"/>
-        </w:rPr>
-        <w:t xml:space="preserve">. Since the phone number is invalid, </w:t>
+        <w:t xml:space="preserve">return this failure status for the delivery attempt. Since the phone number is invalid, </w:t>
       </w:r>
       <w:r>
         <w:rPr>
@@ -4997,16 +5171,7 @@
           <w:sz w:val="20"/>
           <w:szCs w:val="20"/>
         </w:rPr>
-        <w:t>DeliveryLog</w:t>
-      </w:r>
-      <w:r>
-        <w:rPr>
-          <w:b/>
-          <w:bCs/>
-          <w:sz w:val="20"/>
-          <w:szCs w:val="20"/>
-        </w:rPr>
-        <w:t xml:space="preserve"> Table</w:t>
+        <w:t>DeliveryLog Table</w:t>
       </w:r>
     </w:p>
     <w:tbl>
@@ -5424,7 +5589,7 @@
       <w:tblGrid>
         <w:gridCol w:w="1536"/>
         <w:gridCol w:w="631"/>
-        <w:gridCol w:w="6413"/>
+        <w:gridCol w:w="3582"/>
       </w:tblGrid>
       <w:tr>
         <w:trPr>
@@ -5527,7 +5692,7 @@
                 <w:sz w:val="18"/>
                 <w:szCs w:val="18"/>
               </w:rPr>
-              <w:t>MessageID</w:t>
+              <w:t>DeliveryAttempts</w:t>
             </w:r>
           </w:p>
         </w:tc>
@@ -5551,7 +5716,7 @@
                 <w:sz w:val="18"/>
                 <w:szCs w:val="18"/>
               </w:rPr>
-              <w:t>int</w:t>
+              <w:t>Int</w:t>
             </w:r>
           </w:p>
         </w:tc>
@@ -5575,14 +5740,7 @@
                 <w:sz w:val="18"/>
                 <w:szCs w:val="18"/>
               </w:rPr>
-              <w:t xml:space="preserve">ID of Message </w:t>
-            </w:r>
-            <w:r>
-              <w:rPr>
-                <w:sz w:val="18"/>
-                <w:szCs w:val="18"/>
-              </w:rPr>
-              <w:t>Row</w:t>
+              <w:t>Number of attempts made to deliver message</w:t>
             </w:r>
           </w:p>
         </w:tc>
@@ -5608,7 +5766,7 @@
                 <w:sz w:val="18"/>
                 <w:szCs w:val="18"/>
               </w:rPr>
-              <w:t>To</w:t>
+              <w:t>MessageID</w:t>
             </w:r>
           </w:p>
         </w:tc>
@@ -5656,7 +5814,14 @@
                 <w:sz w:val="18"/>
                 <w:szCs w:val="18"/>
               </w:rPr>
-              <w:t>Phone number of message recipient</w:t>
+              <w:t xml:space="preserve">ID of Message </w:t>
+            </w:r>
+            <w:r>
+              <w:rPr>
+                <w:sz w:val="18"/>
+                <w:szCs w:val="18"/>
+              </w:rPr>
+              <w:t>Row</w:t>
             </w:r>
           </w:p>
         </w:tc>
@@ -5685,7 +5850,7 @@
                 <w:sz w:val="18"/>
                 <w:szCs w:val="18"/>
               </w:rPr>
-              <w:t>From</w:t>
+              <w:t>To</w:t>
             </w:r>
           </w:p>
         </w:tc>
@@ -5733,7 +5898,7 @@
                 <w:sz w:val="18"/>
                 <w:szCs w:val="18"/>
               </w:rPr>
-              <w:t>Phone number of message sender</w:t>
+              <w:t>Phone number of message recipient</w:t>
             </w:r>
           </w:p>
         </w:tc>
@@ -5759,7 +5924,7 @@
                 <w:sz w:val="18"/>
                 <w:szCs w:val="18"/>
               </w:rPr>
-              <w:t>Message</w:t>
+              <w:t>From</w:t>
             </w:r>
           </w:p>
         </w:tc>
@@ -5783,7 +5948,7 @@
                 <w:sz w:val="18"/>
                 <w:szCs w:val="18"/>
               </w:rPr>
-              <w:t>string</w:t>
+              <w:t>int</w:t>
             </w:r>
           </w:p>
         </w:tc>
@@ -5807,7 +5972,7 @@
                 <w:sz w:val="18"/>
                 <w:szCs w:val="18"/>
               </w:rPr>
-              <w:t>Message to send</w:t>
+              <w:t>Phone number of message sender</w:t>
             </w:r>
           </w:p>
         </w:tc>
@@ -5836,8 +6001,7 @@
                 <w:sz w:val="18"/>
                 <w:szCs w:val="18"/>
               </w:rPr>
-              <w:lastRenderedPageBreak/>
-              <w:t>DeliveryAttempts</w:t>
+              <w:t>Message</w:t>
             </w:r>
           </w:p>
         </w:tc>
@@ -5861,7 +6025,7 @@
                 <w:sz w:val="18"/>
                 <w:szCs w:val="18"/>
               </w:rPr>
-              <w:t>Int</w:t>
+              <w:t>string</w:t>
             </w:r>
           </w:p>
         </w:tc>
@@ -5885,28 +6049,7 @@
                 <w:sz w:val="18"/>
                 <w:szCs w:val="18"/>
               </w:rPr>
-              <w:t>Number of delivery attempts made for this message. Resolve value by counting Deliver</w:t>
-            </w:r>
-            <w:r>
-              <w:rPr>
-                <w:sz w:val="18"/>
-                <w:szCs w:val="18"/>
-              </w:rPr>
-              <w:t>y</w:t>
-            </w:r>
-            <w:r>
-              <w:rPr>
-                <w:sz w:val="18"/>
-                <w:szCs w:val="18"/>
-              </w:rPr>
-              <w:t>Log rows</w:t>
-            </w:r>
-            <w:r>
-              <w:rPr>
-                <w:sz w:val="18"/>
-                <w:szCs w:val="18"/>
-              </w:rPr>
-              <w:t xml:space="preserve"> attached to the message</w:t>
+              <w:t>Message to send</w:t>
             </w:r>
           </w:p>
         </w:tc>
@@ -6124,6 +6267,7 @@
                 <w:sz w:val="18"/>
                 <w:szCs w:val="18"/>
               </w:rPr>
+              <w:lastRenderedPageBreak/>
               <w:t>DeliveryStatusID</w:t>
             </w:r>
           </w:p>
@@ -6983,14 +7127,7 @@
                 <w:sz w:val="18"/>
                 <w:szCs w:val="18"/>
               </w:rPr>
-              <w:t>KeyPathMessage</w:t>
-            </w:r>
-            <w:r>
-              <w:rPr>
-                <w:sz w:val="18"/>
-                <w:szCs w:val="18"/>
-              </w:rPr>
-              <w:t>Log</w:t>
+              <w:t>KeyPathMessageLog</w:t>
             </w:r>
           </w:p>
         </w:tc>
@@ -7727,13 +7864,6 @@
           <w:sz w:val="20"/>
           <w:szCs w:val="20"/>
         </w:rPr>
-        <w:t>class</w:t>
-      </w:r>
-      <w:r>
-        <w:rPr>
-          <w:sz w:val="20"/>
-          <w:szCs w:val="20"/>
-        </w:rPr>
         <w:br/>
       </w:r>
       <w:r>
@@ -7755,7 +7885,21 @@
           <w:sz w:val="20"/>
           <w:szCs w:val="20"/>
         </w:rPr>
-        <w:t xml:space="preserve"> class with a</w:t>
+        <w:t xml:space="preserve"> class</w:t>
+      </w:r>
+      <w:r>
+        <w:rPr>
+          <w:sz w:val="20"/>
+          <w:szCs w:val="20"/>
+        </w:rPr>
+        <w:t>(es)</w:t>
+      </w:r>
+      <w:r>
+        <w:rPr>
+          <w:sz w:val="20"/>
+          <w:szCs w:val="20"/>
+        </w:rPr>
+        <w:t xml:space="preserve"> with a</w:t>
       </w:r>
       <w:r>
         <w:rPr>
@@ -7896,14 +8040,7 @@
           <w:sz w:val="20"/>
           <w:szCs w:val="20"/>
         </w:rPr>
-        <w:t>to ‘Queued’</w:t>
-      </w:r>
-      <w:r>
-        <w:rPr>
-          <w:sz w:val="20"/>
-          <w:szCs w:val="20"/>
-        </w:rPr>
-        <w:t xml:space="preserve"> that</w:t>
+        <w:t>to ‘Queued’ that</w:t>
       </w:r>
       <w:r>
         <w:rPr>
@@ -7942,7 +8079,6 @@
           <w:sz w:val="20"/>
           <w:szCs w:val="20"/>
         </w:rPr>
-        <w:lastRenderedPageBreak/>
         <w:t>‘</w:t>
       </w:r>
       <w:r>
@@ -7964,35 +8100,7 @@
           <w:sz w:val="20"/>
           <w:szCs w:val="20"/>
         </w:rPr>
-        <w:t xml:space="preserve">[Note: These </w:t>
-      </w:r>
-      <w:r>
-        <w:rPr>
-          <w:sz w:val="20"/>
-          <w:szCs w:val="20"/>
-        </w:rPr>
-        <w:t xml:space="preserve">likely </w:t>
-      </w:r>
-      <w:r>
-        <w:rPr>
-          <w:sz w:val="20"/>
-          <w:szCs w:val="20"/>
-        </w:rPr>
-        <w:t xml:space="preserve">are records left in ‘In Progress’ status </w:t>
-      </w:r>
-      <w:r>
-        <w:rPr>
-          <w:sz w:val="20"/>
-          <w:szCs w:val="20"/>
-        </w:rPr>
-        <w:t xml:space="preserve">by a </w:t>
-      </w:r>
-      <w:r>
-        <w:rPr>
-          <w:sz w:val="20"/>
-          <w:szCs w:val="20"/>
-        </w:rPr>
-        <w:t>failed process]</w:t>
+        <w:t>[Note: These likely are records left in ‘In Progress’ status by a failed process]</w:t>
       </w:r>
       <w:r>
         <w:rPr>
@@ -8007,12 +8115,6 @@
           <w:szCs w:val="20"/>
         </w:rPr>
         <w:br/>
-      </w:r>
-      <w:r>
-        <w:rPr>
-          <w:sz w:val="20"/>
-          <w:szCs w:val="20"/>
-        </w:rPr>
         <w:t>or</w:t>
       </w:r>
     </w:p>
@@ -8043,7 +8145,14 @@
           <w:sz w:val="20"/>
           <w:szCs w:val="20"/>
         </w:rPr>
-        <w:t>ry – API Down’</w:t>
+        <w:t xml:space="preserve">ry – API </w:t>
+      </w:r>
+      <w:r>
+        <w:rPr>
+          <w:sz w:val="20"/>
+          <w:szCs w:val="20"/>
+        </w:rPr>
+        <w:t>Unresponsive</w:t>
       </w:r>
       <w:r>
         <w:rPr>
@@ -8168,7 +8277,22 @@
           <w:sz w:val="20"/>
           <w:szCs w:val="20"/>
         </w:rPr>
-        <w:t>‘Retry – Network Error’</w:t>
+        <w:lastRenderedPageBreak/>
+        <w:t>‘Retry – Ne</w:t>
+      </w:r>
+      <w:r>
+        <w:rPr>
+          <w:sz w:val="20"/>
+          <w:szCs w:val="20"/>
+        </w:rPr>
+        <w:t>z</w:t>
+      </w:r>
+      <w:r>
+        <w:rPr>
+          <w:sz w:val="20"/>
+          <w:szCs w:val="20"/>
+        </w:rPr>
+        <w:t xml:space="preserve"> Error’</w:t>
       </w:r>
     </w:p>
     <w:p>
@@ -8206,25 +8330,7 @@
           <w:sz w:val="20"/>
           <w:szCs w:val="20"/>
         </w:rPr>
-        <w:t>List&lt;QueuedMessageRequest</w:t>
-      </w:r>
-      <w:r>
-        <w:rPr>
-          <w:i/>
-          <w:iCs/>
-          <w:sz w:val="20"/>
-          <w:szCs w:val="20"/>
-        </w:rPr>
-        <w:t>DTO</w:t>
-      </w:r>
-      <w:r>
-        <w:rPr>
-          <w:i/>
-          <w:iCs/>
-          <w:sz w:val="20"/>
-          <w:szCs w:val="20"/>
-        </w:rPr>
-        <w:t>&gt; GetQueuedMessageRequests(int maxRows)</w:t>
+        <w:t>List&lt;QueuedMessageRequestDTO&gt; GetQueuedMessageRequests(int maxRows)</w:t>
       </w:r>
     </w:p>
     <w:p>
@@ -8284,7 +8390,56 @@
           <w:sz w:val="20"/>
           <w:szCs w:val="20"/>
         </w:rPr>
-        <w:t>Retrieves maxRows rows in MessageID order (which should make it chronological)</w:t>
+        <w:t xml:space="preserve">Retrieves maxRows rows in </w:t>
+      </w:r>
+      <w:r>
+        <w:rPr>
+          <w:sz w:val="20"/>
+          <w:szCs w:val="20"/>
+        </w:rPr>
+        <w:t xml:space="preserve">DeliveryAttempts, </w:t>
+      </w:r>
+      <w:r>
+        <w:rPr>
+          <w:sz w:val="20"/>
+          <w:szCs w:val="20"/>
+        </w:rPr>
+        <w:t>MessageID order which make</w:t>
+      </w:r>
+      <w:r>
+        <w:rPr>
+          <w:sz w:val="20"/>
+          <w:szCs w:val="20"/>
+        </w:rPr>
+        <w:t>s</w:t>
+      </w:r>
+      <w:r>
+        <w:rPr>
+          <w:sz w:val="20"/>
+          <w:szCs w:val="20"/>
+        </w:rPr>
+        <w:t xml:space="preserve"> it chronological</w:t>
+      </w:r>
+      <w:r>
+        <w:rPr>
+          <w:sz w:val="20"/>
+          <w:szCs w:val="20"/>
+        </w:rPr>
+        <w:t xml:space="preserve">ly favor the new message requests. </w:t>
+      </w:r>
+      <w:r>
+        <w:rPr>
+          <w:sz w:val="20"/>
+          <w:szCs w:val="20"/>
+        </w:rPr>
+        <w:t xml:space="preserve">Note: May need to reconsider </w:t>
+      </w:r>
+      <w:r>
+        <w:rPr>
+          <w:sz w:val="20"/>
+          <w:szCs w:val="20"/>
+        </w:rPr>
+        <w:t>retrieval order if failed attempts cause large delays in delivery of those messages</w:t>
       </w:r>
     </w:p>
     <w:p>
@@ -8353,6 +8508,29 @@
           <w:sz w:val="20"/>
           <w:szCs w:val="20"/>
         </w:rPr>
+        <w:t>Increments DeliveryAttempts</w:t>
+      </w:r>
+    </w:p>
+    <w:p>
+      <w:pPr>
+        <w:pStyle w:val="ListParagraph"/>
+        <w:numPr>
+          <w:ilvl w:val="4"/>
+          <w:numId w:val="3"/>
+        </w:numPr>
+        <w:spacing w:after="0"/>
+        <w:ind w:left="2160"/>
+        <w:contextualSpacing w:val="0"/>
+        <w:rPr>
+          <w:sz w:val="20"/>
+          <w:szCs w:val="20"/>
+        </w:rPr>
+      </w:pPr>
+      <w:r>
+        <w:rPr>
+          <w:sz w:val="20"/>
+          <w:szCs w:val="20"/>
+        </w:rPr>
         <w:t>UpdateDT refreshed with current DateTime</w:t>
       </w:r>
     </w:p>
@@ -8376,7 +8554,28 @@
           <w:sz w:val="20"/>
           <w:szCs w:val="20"/>
         </w:rPr>
-        <w:t>Runs in the context of a transaction to support concurrent access from multiple service instances.</w:t>
+        <w:t xml:space="preserve">Runs in a </w:t>
+      </w:r>
+      <w:r>
+        <w:rPr>
+          <w:sz w:val="20"/>
+          <w:szCs w:val="20"/>
+        </w:rPr>
+        <w:t xml:space="preserve">SQL </w:t>
+      </w:r>
+      <w:r>
+        <w:rPr>
+          <w:sz w:val="20"/>
+          <w:szCs w:val="20"/>
+        </w:rPr>
+        <w:t>transaction to support concurrent access from multiple service instances.</w:t>
+      </w:r>
+      <w:r>
+        <w:rPr>
+          <w:sz w:val="20"/>
+          <w:szCs w:val="20"/>
+        </w:rPr>
+        <w:t xml:space="preserve"> That way everyone gets the correct unique set to process.</w:t>
       </w:r>
     </w:p>
     <w:p>
@@ -8403,7 +8602,25 @@
           <w:sz w:val="20"/>
           <w:szCs w:val="20"/>
         </w:rPr>
-        <w:t>void UpdateMessageDeliveryStatus(int MessageID, int newDeliveryStatus)</w:t>
+        <w:t>void UpdateMessageDeliveryStatus(</w:t>
+      </w:r>
+      <w:r>
+        <w:rPr>
+          <w:i/>
+          <w:iCs/>
+          <w:sz w:val="20"/>
+          <w:szCs w:val="20"/>
+        </w:rPr>
+        <w:t>LogDeliveryDTO logDeliveryDTO</w:t>
+      </w:r>
+      <w:r>
+        <w:rPr>
+          <w:i/>
+          <w:iCs/>
+          <w:sz w:val="20"/>
+          <w:szCs w:val="20"/>
+        </w:rPr>
+        <w:t>)</w:t>
       </w:r>
       <w:r>
         <w:rPr>
@@ -8449,33 +8666,6 @@
         </w:rPr>
         <w:t>is updated.</w:t>
       </w:r>
-    </w:p>
-    <w:p>
-      <w:pPr>
-        <w:pStyle w:val="ListParagraph"/>
-        <w:numPr>
-          <w:ilvl w:val="2"/>
-          <w:numId w:val="3"/>
-        </w:numPr>
-        <w:spacing w:before="120" w:after="0"/>
-        <w:ind w:left="1267" w:hanging="187"/>
-        <w:contextualSpacing w:val="0"/>
-        <w:rPr>
-          <w:b/>
-          <w:bCs/>
-          <w:sz w:val="20"/>
-          <w:szCs w:val="20"/>
-        </w:rPr>
-      </w:pPr>
-      <w:r>
-        <w:rPr>
-          <w:i/>
-          <w:iCs/>
-          <w:sz w:val="20"/>
-          <w:szCs w:val="20"/>
-        </w:rPr>
-        <w:t>void LogDeliveryAttempt(LogDeliveryDTO logDeliveryDTO)</w:t>
-      </w:r>
       <w:r>
         <w:rPr>
           <w:sz w:val="20"/>
@@ -8488,7 +8678,70 @@
           <w:sz w:val="20"/>
           <w:szCs w:val="20"/>
         </w:rPr>
-        <w:t>Inserts DeliveryLog row using content of DTO</w:t>
+        <w:br/>
+      </w:r>
+      <w:r>
+        <w:rPr>
+          <w:sz w:val="20"/>
+          <w:szCs w:val="20"/>
+        </w:rPr>
+        <w:t>Th</w:t>
+      </w:r>
+      <w:r>
+        <w:rPr>
+          <w:sz w:val="20"/>
+          <w:szCs w:val="20"/>
+        </w:rPr>
+        <w:t xml:space="preserve">is method </w:t>
+      </w:r>
+      <w:r>
+        <w:rPr>
+          <w:sz w:val="20"/>
+          <w:szCs w:val="20"/>
+        </w:rPr>
+        <w:t xml:space="preserve">must </w:t>
+      </w:r>
+      <w:r>
+        <w:rPr>
+          <w:sz w:val="20"/>
+          <w:szCs w:val="20"/>
+        </w:rPr>
+        <w:t xml:space="preserve"> i</w:t>
+      </w:r>
+      <w:r>
+        <w:rPr>
+          <w:sz w:val="20"/>
+          <w:szCs w:val="20"/>
+        </w:rPr>
+        <w:t xml:space="preserve">nsert </w:t>
+      </w:r>
+      <w:r>
+        <w:rPr>
+          <w:sz w:val="20"/>
+          <w:szCs w:val="20"/>
+        </w:rPr>
+        <w:t xml:space="preserve">a </w:t>
+      </w:r>
+      <w:r>
+        <w:rPr>
+          <w:sz w:val="20"/>
+          <w:szCs w:val="20"/>
+        </w:rPr>
+        <w:t>DeliveryLog row</w:t>
+      </w:r>
+      <w:r>
+        <w:rPr>
+          <w:sz w:val="20"/>
+          <w:szCs w:val="20"/>
+        </w:rPr>
+        <w:t xml:space="preserve"> also</w:t>
+      </w:r>
+      <w:r>
+        <w:rPr>
+          <w:sz w:val="20"/>
+          <w:szCs w:val="20"/>
+        </w:rPr>
+        <w:t>.</w:t>
       </w:r>
     </w:p>
     <w:p>
@@ -8511,7 +8764,7 @@
           <w:sz w:val="20"/>
           <w:szCs w:val="20"/>
         </w:rPr>
-        <w:t>Message Delivery Service</w:t>
+        <w:t xml:space="preserve">Message Delivery </w:t>
       </w:r>
       <w:r>
         <w:rPr>
@@ -8583,17 +8836,8 @@
           <w:szCs w:val="20"/>
         </w:rPr>
         <w:br/>
-        <w:t xml:space="preserve">The </w:t>
-      </w:r>
-      <w:proofErr w:type="spellStart"/>
-      <w:r>
-        <w:rPr>
-          <w:sz w:val="20"/>
-          <w:szCs w:val="20"/>
-        </w:rPr>
-        <w:t>HttpClient.PostAsync</w:t>
-      </w:r>
-      <w:proofErr w:type="spellEnd"/>
+        <w:t>The HttpClient.PostAsync</w:t>
+      </w:r>
       <w:r>
         <w:rPr>
           <w:sz w:val="20"/>
@@ -8910,16 +9154,7 @@
           <w:sz w:val="20"/>
           <w:szCs w:val="20"/>
         </w:rPr>
-        <w:t>p</w:t>
-      </w:r>
-      <w:r>
-        <w:rPr>
-          <w:i/>
-          <w:iCs/>
-          <w:sz w:val="20"/>
-          <w:szCs w:val="20"/>
-        </w:rPr>
-        <w:t xml:space="preserve">ublic </w:t>
+        <w:t xml:space="preserve">public </w:t>
       </w:r>
       <w:r>
         <w:rPr>
@@ -9108,7 +9343,7 @@
           <w:sz w:val="20"/>
           <w:szCs w:val="20"/>
         </w:rPr>
-        <w:t>List&lt;QueuedMessageRequestDTO&gt;</w:t>
+        <w:t>List&lt;QueuedMessageRequestDTO&gt; messages)</w:t>
       </w:r>
       <w:r>
         <w:rPr>
@@ -9117,15 +9352,6 @@
           <w:sz w:val="20"/>
           <w:szCs w:val="20"/>
         </w:rPr>
-        <w:t xml:space="preserve"> messages)</w:t>
-      </w:r>
-      <w:r>
-        <w:rPr>
-          <w:i/>
-          <w:iCs/>
-          <w:sz w:val="20"/>
-          <w:szCs w:val="20"/>
-        </w:rPr>
         <w:br/>
       </w:r>
       <w:r>
@@ -9147,7 +9373,21 @@
           <w:sz w:val="20"/>
           <w:szCs w:val="20"/>
         </w:rPr>
-        <w:t xml:space="preserve"> in a multi-threaded way that </w:t>
+        <w:t xml:space="preserve"> in a multi-threaded </w:t>
+      </w:r>
+      <w:r>
+        <w:rPr>
+          <w:sz w:val="20"/>
+          <w:szCs w:val="20"/>
+        </w:rPr>
+        <w:t>manner</w:t>
+      </w:r>
+      <w:r>
+        <w:rPr>
+          <w:sz w:val="20"/>
+          <w:szCs w:val="20"/>
+        </w:rPr>
+        <w:t xml:space="preserve"> that </w:t>
       </w:r>
       <w:r>
         <w:rPr>
@@ -9168,28 +9408,77 @@
           <w:sz w:val="20"/>
           <w:szCs w:val="20"/>
         </w:rPr>
-        <w:t>Number of Threads instance variable) of MessageDTO rows.</w:t>
-      </w:r>
-      <w:r>
-        <w:rPr>
-          <w:sz w:val="20"/>
-          <w:szCs w:val="20"/>
-        </w:rPr>
-        <w:t xml:space="preserve">  </w:t>
-      </w:r>
-      <w:r>
-        <w:rPr>
-          <w:sz w:val="20"/>
-          <w:szCs w:val="20"/>
-        </w:rPr>
-        <w:t xml:space="preserve"> Construct the MessageDTO object from the QueuedMessageRequestDTO</w:t>
-      </w:r>
-      <w:r>
-        <w:rPr>
-          <w:sz w:val="20"/>
-          <w:szCs w:val="20"/>
-        </w:rPr>
-        <w:t xml:space="preserve"> object.</w:t>
+        <w:t>Number of Threads instance variable) of MessageDTO rows</w:t>
+      </w:r>
+      <w:r>
+        <w:rPr>
+          <w:sz w:val="20"/>
+          <w:szCs w:val="20"/>
+        </w:rPr>
+        <w:t xml:space="preserve"> </w:t>
+      </w:r>
+      <w:r>
+        <w:rPr>
+          <w:sz w:val="20"/>
+          <w:szCs w:val="20"/>
+        </w:rPr>
+        <w:t xml:space="preserve">until the list </w:t>
+      </w:r>
+      <w:r>
+        <w:rPr>
+          <w:sz w:val="20"/>
+          <w:szCs w:val="20"/>
+        </w:rPr>
+        <w:t>exhausts.</w:t>
+      </w:r>
+      <w:r>
+        <w:rPr>
+          <w:sz w:val="20"/>
+          <w:szCs w:val="20"/>
+        </w:rPr>
+        <w:t xml:space="preserve"> </w:t>
+      </w:r>
+      <w:r>
+        <w:rPr>
+          <w:sz w:val="20"/>
+          <w:szCs w:val="20"/>
+        </w:rPr>
+        <w:t xml:space="preserve"> Construct MessageDTO object</w:t>
+      </w:r>
+      <w:r>
+        <w:rPr>
+          <w:sz w:val="20"/>
+          <w:szCs w:val="20"/>
+        </w:rPr>
+        <w:t>s, a requirement of the Third-party API,</w:t>
+      </w:r>
+      <w:r>
+        <w:rPr>
+          <w:sz w:val="20"/>
+          <w:szCs w:val="20"/>
+        </w:rPr>
+        <w:t xml:space="preserve"> from the QueuedMessageRequestDTO</w:t>
+      </w:r>
+      <w:r>
+        <w:rPr>
+          <w:sz w:val="20"/>
+          <w:szCs w:val="20"/>
+        </w:rPr>
+        <w:t xml:space="preserve"> object</w:t>
+      </w:r>
+      <w:r>
+        <w:rPr>
+          <w:sz w:val="20"/>
+          <w:szCs w:val="20"/>
+        </w:rPr>
+        <w:t>s</w:t>
+      </w:r>
+      <w:r>
+        <w:rPr>
+          <w:sz w:val="20"/>
+          <w:szCs w:val="20"/>
+        </w:rPr>
+        <w:t>.</w:t>
       </w:r>
       <w:r>
         <w:rPr>
@@ -9203,7 +9492,6 @@
           <w:sz w:val="20"/>
           <w:szCs w:val="20"/>
         </w:rPr>
-        <w:lastRenderedPageBreak/>
         <w:br/>
         <w:t xml:space="preserve">If a network timeout </w:t>
       </w:r>
@@ -9281,6 +9569,13 @@
           <w:sz w:val="20"/>
           <w:szCs w:val="20"/>
         </w:rPr>
+        <w:t xml:space="preserve"> and log the attempt</w:t>
+      </w:r>
+      <w:r>
+        <w:rPr>
+          <w:sz w:val="20"/>
+          <w:szCs w:val="20"/>
+        </w:rPr>
         <w:t>. Send</w:t>
       </w:r>
       <w:r>
@@ -9316,14 +9611,56 @@
           <w:sz w:val="20"/>
           <w:szCs w:val="20"/>
         </w:rPr>
-        <w:t>’ as the argument</w:t>
-      </w:r>
-      <w:r>
-        <w:rPr>
-          <w:sz w:val="20"/>
-          <w:szCs w:val="20"/>
-        </w:rPr>
-        <w:t>.</w:t>
+        <w:t xml:space="preserve">’ as the </w:t>
+      </w:r>
+      <w:r>
+        <w:rPr>
+          <w:sz w:val="20"/>
+          <w:szCs w:val="20"/>
+        </w:rPr>
+        <w:t>status.</w:t>
+      </w:r>
+      <w:r>
+        <w:rPr>
+          <w:sz w:val="20"/>
+          <w:szCs w:val="20"/>
+        </w:rPr>
+        <w:t xml:space="preserve"> The API_Me</w:t>
+      </w:r>
+      <w:r>
+        <w:rPr>
+          <w:sz w:val="20"/>
+          <w:szCs w:val="20"/>
+        </w:rPr>
+        <w:t>s</w:t>
+      </w:r>
+      <w:r>
+        <w:rPr>
+          <w:sz w:val="20"/>
+          <w:szCs w:val="20"/>
+        </w:rPr>
+        <w:t>sage will be empty</w:t>
+      </w:r>
+      <w:r>
+        <w:rPr>
+          <w:sz w:val="20"/>
+          <w:szCs w:val="20"/>
+        </w:rPr>
+        <w:t>. T</w:t>
+      </w:r>
+      <w:r>
+        <w:rPr>
+          <w:sz w:val="20"/>
+          <w:szCs w:val="20"/>
+        </w:rPr>
+        <w:t xml:space="preserve">ry to capture some info about the outage in the AdditionalInfo </w:t>
+      </w:r>
+      <w:r>
+        <w:rPr>
+          <w:sz w:val="20"/>
+          <w:szCs w:val="20"/>
+        </w:rPr>
+        <w:t>property.</w:t>
       </w:r>
     </w:p>
     <w:p>
@@ -9337,94 +9674,31 @@
         <w:ind w:left="1987"/>
         <w:contextualSpacing w:val="0"/>
         <w:rPr>
-          <w:i/>
-          <w:iCs/>
-          <w:sz w:val="20"/>
-          <w:szCs w:val="20"/>
-        </w:rPr>
-      </w:pPr>
-      <w:r>
-        <w:rPr>
-          <w:sz w:val="20"/>
-          <w:szCs w:val="20"/>
-        </w:rPr>
-        <w:t xml:space="preserve">call the </w:t>
-      </w:r>
-      <w:r>
-        <w:rPr>
-          <w:i/>
-          <w:iCs/>
-          <w:sz w:val="20"/>
-          <w:szCs w:val="20"/>
-        </w:rPr>
-        <w:t>LogDeliveryAttempt</w:t>
-      </w:r>
-      <w:r>
-        <w:rPr>
-          <w:i/>
-          <w:iCs/>
-          <w:sz w:val="20"/>
-          <w:szCs w:val="20"/>
-        </w:rPr>
-        <w:t xml:space="preserve">() </w:t>
-      </w:r>
-      <w:r>
-        <w:rPr>
-          <w:sz w:val="20"/>
-          <w:szCs w:val="20"/>
-        </w:rPr>
-        <w:t>with</w:t>
-      </w:r>
-      <w:r>
-        <w:rPr>
-          <w:sz w:val="20"/>
-          <w:szCs w:val="20"/>
-        </w:rPr>
-        <w:t xml:space="preserve"> an appropriately </w:t>
-      </w:r>
-      <w:r>
-        <w:rPr>
-          <w:sz w:val="20"/>
-          <w:szCs w:val="20"/>
-        </w:rPr>
-        <w:t>populated LogDeliveryDTO</w:t>
-      </w:r>
-      <w:r>
-        <w:rPr>
-          <w:sz w:val="20"/>
-          <w:szCs w:val="20"/>
-        </w:rPr>
-        <w:t xml:space="preserve">. </w:t>
-      </w:r>
-      <w:r>
-        <w:rPr>
-          <w:sz w:val="20"/>
-          <w:szCs w:val="20"/>
-        </w:rPr>
-        <w:t>No need to send a value in the AdditionalInfo column</w:t>
-      </w:r>
-    </w:p>
-    <w:p>
-      <w:pPr>
-        <w:pStyle w:val="ListParagraph"/>
-        <w:numPr>
-          <w:ilvl w:val="4"/>
-          <w:numId w:val="3"/>
-        </w:numPr>
-        <w:spacing w:after="0"/>
-        <w:ind w:left="1987"/>
-        <w:contextualSpacing w:val="0"/>
-        <w:rPr>
-          <w:sz w:val="20"/>
-          <w:szCs w:val="20"/>
-        </w:rPr>
-      </w:pPr>
-      <w:r>
-        <w:rPr>
-          <w:sz w:val="20"/>
-          <w:szCs w:val="20"/>
-        </w:rPr>
-        <w:t>Log the error the Application Event Log.</w:t>
+          <w:sz w:val="20"/>
+          <w:szCs w:val="20"/>
+        </w:rPr>
+      </w:pPr>
+      <w:r>
+        <w:rPr>
+          <w:sz w:val="20"/>
+          <w:szCs w:val="20"/>
+        </w:rPr>
+        <w:lastRenderedPageBreak/>
+        <w:t xml:space="preserve">Log the error </w:t>
+      </w:r>
+      <w:r>
+        <w:rPr>
+          <w:sz w:val="20"/>
+          <w:szCs w:val="20"/>
+        </w:rPr>
+        <w:t xml:space="preserve">to </w:t>
+      </w:r>
+      <w:r>
+        <w:rPr>
+          <w:sz w:val="20"/>
+          <w:szCs w:val="20"/>
+        </w:rPr>
+        <w:t>the Application Event Log.</w:t>
       </w:r>
       <w:r>
         <w:rPr>
@@ -9523,7 +9797,28 @@
           <w:sz w:val="20"/>
           <w:szCs w:val="20"/>
         </w:rPr>
-        <w:t xml:space="preserve">() to update database Message row. Send ‘Retry - </w:t>
+        <w:t>() to update database Message row</w:t>
+      </w:r>
+      <w:r>
+        <w:rPr>
+          <w:sz w:val="20"/>
+          <w:szCs w:val="20"/>
+        </w:rPr>
+        <w:t xml:space="preserve"> and log the attempt</w:t>
+      </w:r>
+      <w:r>
+        <w:rPr>
+          <w:sz w:val="20"/>
+          <w:szCs w:val="20"/>
+        </w:rPr>
+        <w:t>.</w:t>
+      </w:r>
+      <w:r>
+        <w:rPr>
+          <w:sz w:val="20"/>
+          <w:szCs w:val="20"/>
+        </w:rPr>
+        <w:t xml:space="preserve"> Send ‘Retry - </w:t>
       </w:r>
       <w:r>
         <w:rPr>
@@ -9537,14 +9832,42 @@
           <w:sz w:val="20"/>
           <w:szCs w:val="20"/>
         </w:rPr>
-        <w:t xml:space="preserve"> Error’ as the argument</w:t>
-      </w:r>
-      <w:r>
-        <w:rPr>
-          <w:sz w:val="20"/>
-          <w:szCs w:val="20"/>
-        </w:rPr>
-        <w:t>.</w:t>
+        <w:t xml:space="preserve"> Error’ as the </w:t>
+      </w:r>
+      <w:r>
+        <w:rPr>
+          <w:sz w:val="20"/>
+          <w:szCs w:val="20"/>
+        </w:rPr>
+        <w:t xml:space="preserve">status. </w:t>
+      </w:r>
+      <w:r>
+        <w:rPr>
+          <w:sz w:val="20"/>
+          <w:szCs w:val="20"/>
+        </w:rPr>
+        <w:t xml:space="preserve">Use </w:t>
+      </w:r>
+      <w:r>
+        <w:rPr>
+          <w:sz w:val="20"/>
+          <w:szCs w:val="20"/>
+        </w:rPr>
+        <w:t xml:space="preserve">API_Message </w:t>
+      </w:r>
+      <w:r>
+        <w:rPr>
+          <w:sz w:val="20"/>
+          <w:szCs w:val="20"/>
+        </w:rPr>
+        <w:t>and AdditionalInfo to</w:t>
+      </w:r>
+      <w:r>
+        <w:rPr>
+          <w:sz w:val="20"/>
+          <w:szCs w:val="20"/>
+        </w:rPr>
+        <w:t xml:space="preserve"> record more info on the problem.</w:t>
       </w:r>
     </w:p>
     <w:p>
@@ -9568,63 +9891,7 @@
           <w:sz w:val="20"/>
           <w:szCs w:val="20"/>
         </w:rPr>
-        <w:t xml:space="preserve">call the </w:t>
-      </w:r>
-      <w:r>
-        <w:rPr>
-          <w:i/>
-          <w:iCs/>
-          <w:sz w:val="20"/>
-          <w:szCs w:val="20"/>
-        </w:rPr>
-        <w:t>LogDeliveryAttempt</w:t>
-      </w:r>
-      <w:r>
-        <w:rPr>
-          <w:i/>
-          <w:iCs/>
-          <w:sz w:val="20"/>
-          <w:szCs w:val="20"/>
-        </w:rPr>
-        <w:t xml:space="preserve">() </w:t>
-      </w:r>
-      <w:r>
-        <w:rPr>
-          <w:sz w:val="20"/>
-          <w:szCs w:val="20"/>
-        </w:rPr>
-        <w:t>with</w:t>
-      </w:r>
-      <w:r>
-        <w:rPr>
-          <w:sz w:val="20"/>
-          <w:szCs w:val="20"/>
-        </w:rPr>
-        <w:t xml:space="preserve"> an appropriately populated LogDeliveryDTO. Record the http status code in the AdditionalInfo column</w:t>
-      </w:r>
-    </w:p>
-    <w:p>
-      <w:pPr>
-        <w:pStyle w:val="ListParagraph"/>
-        <w:numPr>
-          <w:ilvl w:val="4"/>
-          <w:numId w:val="4"/>
-        </w:numPr>
-        <w:spacing w:after="0"/>
-        <w:ind w:left="1980"/>
-        <w:rPr>
-          <w:i/>
-          <w:iCs/>
-          <w:sz w:val="20"/>
-          <w:szCs w:val="20"/>
-        </w:rPr>
-      </w:pPr>
-      <w:r>
-        <w:rPr>
-          <w:sz w:val="20"/>
-          <w:szCs w:val="20"/>
-        </w:rPr>
-        <w:t>Log the error the Application Event Log.</w:t>
+        <w:t>Log the error to the Application Event Log.</w:t>
       </w:r>
       <w:r>
         <w:rPr>
@@ -9766,21 +10033,7 @@
           <w:sz w:val="20"/>
           <w:szCs w:val="20"/>
         </w:rPr>
-        <w:t xml:space="preserve"> </w:t>
-      </w:r>
-      <w:r>
-        <w:rPr>
-          <w:sz w:val="20"/>
-          <w:szCs w:val="20"/>
-        </w:rPr>
-        <w:t>==&gt;</w:t>
-      </w:r>
-      <w:r>
-        <w:rPr>
-          <w:sz w:val="20"/>
-          <w:szCs w:val="20"/>
-        </w:rPr>
-        <w:t xml:space="preserve"> ‘Retry – Invalid Time’</w:t>
+        <w:t xml:space="preserve"> ==&gt; ‘Retry – Invalid Time’</w:t>
       </w:r>
       <w:r>
         <w:rPr>
@@ -9817,21 +10070,49 @@
           <w:sz w:val="20"/>
           <w:szCs w:val="20"/>
         </w:rPr>
-        <w:t xml:space="preserve">() to update database Message row. Send </w:t>
-      </w:r>
-      <w:r>
-        <w:rPr>
-          <w:sz w:val="20"/>
-          <w:szCs w:val="20"/>
-        </w:rPr>
-        <w:t xml:space="preserve">the resolved DeliveryStatusID </w:t>
-      </w:r>
-      <w:r>
-        <w:rPr>
-          <w:sz w:val="20"/>
-          <w:szCs w:val="20"/>
-        </w:rPr>
-        <w:t>as the argument.</w:t>
+        <w:t>() to update database Message row</w:t>
+      </w:r>
+      <w:r>
+        <w:rPr>
+          <w:sz w:val="20"/>
+          <w:szCs w:val="20"/>
+        </w:rPr>
+        <w:t xml:space="preserve"> </w:t>
+      </w:r>
+      <w:r>
+        <w:rPr>
+          <w:sz w:val="20"/>
+          <w:szCs w:val="20"/>
+        </w:rPr>
+        <w:t>and log the attempt</w:t>
+      </w:r>
+      <w:r>
+        <w:rPr>
+          <w:sz w:val="20"/>
+          <w:szCs w:val="20"/>
+        </w:rPr>
+        <w:t xml:space="preserve">. Send </w:t>
+      </w:r>
+      <w:r>
+        <w:rPr>
+          <w:sz w:val="20"/>
+          <w:szCs w:val="20"/>
+        </w:rPr>
+        <w:t>the resolved DeliveryStatusID</w:t>
+      </w:r>
+      <w:r>
+        <w:rPr>
+          <w:sz w:val="20"/>
+          <w:szCs w:val="20"/>
+        </w:rPr>
+        <w:t xml:space="preserve">, the message returned by the API, and any Additional info in the </w:t>
+      </w:r>
+      <w:r>
+        <w:rPr>
+          <w:sz w:val="20"/>
+          <w:szCs w:val="20"/>
+        </w:rPr>
+        <w:t>LogDeliveryDTO</w:t>
       </w:r>
     </w:p>
     <w:p>
@@ -9855,39 +10136,1105 @@
           <w:sz w:val="20"/>
           <w:szCs w:val="20"/>
         </w:rPr>
-        <w:t xml:space="preserve">call the </w:t>
-      </w:r>
-      <w:r>
-        <w:rPr>
-          <w:i/>
-          <w:iCs/>
-          <w:sz w:val="20"/>
-          <w:szCs w:val="20"/>
-        </w:rPr>
-        <w:t>LogDeliveryAttempt</w:t>
-      </w:r>
-      <w:r>
-        <w:rPr>
-          <w:i/>
-          <w:iCs/>
-          <w:sz w:val="20"/>
-          <w:szCs w:val="20"/>
-        </w:rPr>
-        <w:t xml:space="preserve">() </w:t>
-      </w:r>
-      <w:r>
-        <w:rPr>
-          <w:sz w:val="20"/>
-          <w:szCs w:val="20"/>
-        </w:rPr>
-        <w:t>with</w:t>
-      </w:r>
-      <w:r>
-        <w:rPr>
-          <w:sz w:val="20"/>
-          <w:szCs w:val="20"/>
-        </w:rPr>
-        <w:t xml:space="preserve"> an appropriately populated LogDeliveryDTO. Record the http status code in the AdditionalInfo column</w:t>
+        <w:t>Log the Information (Success)</w:t>
+      </w:r>
+      <w:r>
+        <w:rPr>
+          <w:sz w:val="20"/>
+          <w:szCs w:val="20"/>
+        </w:rPr>
+        <w:t xml:space="preserve">, </w:t>
+      </w:r>
+      <w:r>
+        <w:rPr>
+          <w:sz w:val="20"/>
+          <w:szCs w:val="20"/>
+        </w:rPr>
+        <w:t xml:space="preserve"> Warning (Failed</w:t>
+      </w:r>
+      <w:r>
+        <w:rPr>
+          <w:sz w:val="20"/>
+          <w:szCs w:val="20"/>
+        </w:rPr>
+        <w:t>-Time Zone), or Error (Failed-</w:t>
+      </w:r>
+      <w:r>
+        <w:rPr>
+          <w:sz w:val="20"/>
+          <w:szCs w:val="20"/>
+        </w:rPr>
+        <w:t>Invalid Phone) to the Applicat</w:t>
+      </w:r>
+      <w:r>
+        <w:rPr>
+          <w:sz w:val="20"/>
+          <w:szCs w:val="20"/>
+        </w:rPr>
+        <w:t>ion Event Log.</w:t>
+      </w:r>
+    </w:p>
+    <w:p>
+      <w:pPr>
+        <w:spacing w:after="0"/>
+        <w:ind w:left="720" w:hanging="360"/>
+        <w:rPr>
+          <w:sz w:val="20"/>
+          <w:szCs w:val="20"/>
+        </w:rPr>
+      </w:pPr>
+    </w:p>
+    <w:p>
+      <w:pPr>
+        <w:spacing w:after="0"/>
+        <w:ind w:left="720" w:hanging="360"/>
+        <w:rPr>
+          <w:sz w:val="20"/>
+          <w:szCs w:val="20"/>
+        </w:rPr>
+      </w:pPr>
+      <w:r>
+        <w:rPr>
+          <w:sz w:val="20"/>
+          <w:szCs w:val="20"/>
+        </w:rPr>
+        <w:t>f)</w:t>
+      </w:r>
+      <w:r>
+        <w:rPr>
+          <w:sz w:val="20"/>
+          <w:szCs w:val="20"/>
+        </w:rPr>
+        <w:tab/>
+      </w:r>
+      <w:r>
+        <w:rPr>
+          <w:sz w:val="20"/>
+          <w:szCs w:val="20"/>
+        </w:rPr>
+        <w:t>Message Delivery Service</w:t>
+      </w:r>
+      <w:r>
+        <w:rPr>
+          <w:sz w:val="20"/>
+          <w:szCs w:val="20"/>
+        </w:rPr>
+        <w:t xml:space="preserve"> </w:t>
+      </w:r>
+      <w:r>
+        <w:rPr>
+          <w:sz w:val="20"/>
+          <w:szCs w:val="20"/>
+        </w:rPr>
+        <w:br/>
+        <w:t xml:space="preserve">The Message Deliver Service </w:t>
+      </w:r>
+      <w:r>
+        <w:rPr>
+          <w:sz w:val="20"/>
+          <w:szCs w:val="20"/>
+        </w:rPr>
+        <w:t xml:space="preserve">manages </w:t>
+      </w:r>
+      <w:r>
+        <w:rPr>
+          <w:sz w:val="20"/>
+          <w:szCs w:val="20"/>
+        </w:rPr>
+        <w:t>and coordinates the end-to-end message delivery process.</w:t>
+      </w:r>
+      <w:r>
+        <w:rPr>
+          <w:sz w:val="20"/>
+          <w:szCs w:val="20"/>
+        </w:rPr>
+        <w:t xml:space="preserve"> </w:t>
+      </w:r>
+      <w:r>
+        <w:rPr>
+          <w:sz w:val="20"/>
+          <w:szCs w:val="20"/>
+        </w:rPr>
+        <w:t>It should execute on a timer</w:t>
+      </w:r>
+      <w:r>
+        <w:rPr>
+          <w:sz w:val="20"/>
+          <w:szCs w:val="20"/>
+        </w:rPr>
+        <w:t xml:space="preserve"> dictated by the PollingPeriodSeconds configuration parameter.</w:t>
+      </w:r>
+      <w:r>
+        <w:rPr>
+          <w:sz w:val="20"/>
+          <w:szCs w:val="20"/>
+        </w:rPr>
+        <w:br/>
+      </w:r>
+      <w:r>
+        <w:rPr>
+          <w:sz w:val="20"/>
+          <w:szCs w:val="20"/>
+        </w:rPr>
+        <w:br/>
+      </w:r>
+      <w:r>
+        <w:rPr>
+          <w:sz w:val="20"/>
+          <w:szCs w:val="20"/>
+        </w:rPr>
+        <w:t>The first iteration (and every</w:t>
+      </w:r>
+      <w:r>
+        <w:rPr>
+          <w:sz w:val="20"/>
+          <w:szCs w:val="20"/>
+        </w:rPr>
+        <w:t xml:space="preserve"> 10</w:t>
+      </w:r>
+      <w:r>
+        <w:rPr>
+          <w:sz w:val="20"/>
+          <w:szCs w:val="20"/>
+          <w:vertAlign w:val="superscript"/>
+        </w:rPr>
+        <w:t>th</w:t>
+      </w:r>
+      <w:r>
+        <w:rPr>
+          <w:sz w:val="20"/>
+          <w:szCs w:val="20"/>
+        </w:rPr>
+        <w:t xml:space="preserve"> </w:t>
+      </w:r>
+      <w:r>
+        <w:rPr>
+          <w:sz w:val="20"/>
+          <w:szCs w:val="20"/>
+        </w:rPr>
+        <w:t>thereafter)</w:t>
+      </w:r>
+      <w:r>
+        <w:rPr>
+          <w:sz w:val="20"/>
+          <w:szCs w:val="20"/>
+        </w:rPr>
+        <w:t xml:space="preserve"> </w:t>
+      </w:r>
+      <w:r>
+        <w:rPr>
+          <w:sz w:val="20"/>
+          <w:szCs w:val="20"/>
+        </w:rPr>
+        <w:t>executes</w:t>
+      </w:r>
+      <w:r>
+        <w:rPr>
+          <w:sz w:val="20"/>
+          <w:szCs w:val="20"/>
+        </w:rPr>
+        <w:t xml:space="preserve"> the RequeueStaleInProgressRows() process described in section 7d above (DataAccess).  This will requeue failed, but recoverable messages.</w:t>
+      </w:r>
+      <w:r>
+        <w:rPr>
+          <w:sz w:val="20"/>
+          <w:szCs w:val="20"/>
+        </w:rPr>
+        <w:t xml:space="preserve"> This </w:t>
+      </w:r>
+      <w:r>
+        <w:rPr>
+          <w:sz w:val="20"/>
+          <w:szCs w:val="20"/>
+        </w:rPr>
+        <w:t>provides resiliency to the process.</w:t>
+      </w:r>
+      <w:r>
+        <w:rPr>
+          <w:sz w:val="20"/>
+          <w:szCs w:val="20"/>
+        </w:rPr>
+        <w:br/>
+      </w:r>
+      <w:r>
+        <w:rPr>
+          <w:sz w:val="20"/>
+          <w:szCs w:val="20"/>
+        </w:rPr>
+        <w:br/>
+      </w:r>
+      <w:r>
+        <w:rPr>
+          <w:sz w:val="20"/>
+          <w:szCs w:val="20"/>
+        </w:rPr>
+        <w:t xml:space="preserve">All of the other </w:t>
+      </w:r>
+      <w:r>
+        <w:rPr>
+          <w:sz w:val="20"/>
+          <w:szCs w:val="20"/>
+        </w:rPr>
+        <w:t>iteration</w:t>
+      </w:r>
+      <w:r>
+        <w:rPr>
+          <w:sz w:val="20"/>
+          <w:szCs w:val="20"/>
+        </w:rPr>
+        <w:t xml:space="preserve">s (90%) </w:t>
+      </w:r>
+      <w:r>
+        <w:rPr>
+          <w:sz w:val="20"/>
+          <w:szCs w:val="20"/>
+        </w:rPr>
+        <w:t xml:space="preserve"> </w:t>
+      </w:r>
+      <w:r>
+        <w:rPr>
+          <w:sz w:val="20"/>
+          <w:szCs w:val="20"/>
+        </w:rPr>
+        <w:t>execute the SendMessages() process</w:t>
+      </w:r>
+      <w:r>
+        <w:rPr>
+          <w:sz w:val="20"/>
+          <w:szCs w:val="20"/>
+        </w:rPr>
+        <w:t xml:space="preserve"> described in section 7e </w:t>
+      </w:r>
+      <w:r>
+        <w:rPr>
+          <w:sz w:val="20"/>
+          <w:szCs w:val="20"/>
+        </w:rPr>
+        <w:t xml:space="preserve"> above </w:t>
+      </w:r>
+      <w:r>
+        <w:rPr>
+          <w:sz w:val="20"/>
+          <w:szCs w:val="20"/>
+        </w:rPr>
+        <w:t>(Message Delivery Service).</w:t>
+      </w:r>
+      <w:r>
+        <w:rPr>
+          <w:sz w:val="20"/>
+          <w:szCs w:val="20"/>
+        </w:rPr>
+        <w:t xml:space="preserve"> </w:t>
+      </w:r>
+      <w:r>
+        <w:rPr>
+          <w:sz w:val="20"/>
+          <w:szCs w:val="20"/>
+        </w:rPr>
+        <w:t>This is the primary activity of our application.</w:t>
+      </w:r>
+      <w:r>
+        <w:rPr>
+          <w:sz w:val="20"/>
+          <w:szCs w:val="20"/>
+        </w:rPr>
+        <w:br/>
+      </w:r>
+      <w:r>
+        <w:rPr>
+          <w:sz w:val="20"/>
+          <w:szCs w:val="20"/>
+        </w:rPr>
+        <w:br/>
+        <w:t>10% of the iterations provide resiliency. The remaining 90%</w:t>
+      </w:r>
+      <w:r>
+        <w:rPr>
+          <w:sz w:val="20"/>
+          <w:szCs w:val="20"/>
+        </w:rPr>
+        <w:t xml:space="preserve"> perform the intended work.</w:t>
+      </w:r>
+    </w:p>
+    <w:p>
+      <w:pPr>
+        <w:pStyle w:val="ListParagraph"/>
+        <w:numPr>
+          <w:ilvl w:val="0"/>
+          <w:numId w:val="3"/>
+        </w:numPr>
+        <w:spacing w:before="240" w:after="0"/>
+        <w:ind w:left="360"/>
+        <w:contextualSpacing w:val="0"/>
+        <w:rPr>
+          <w:b/>
+          <w:bCs/>
+          <w:sz w:val="20"/>
+          <w:szCs w:val="20"/>
+        </w:rPr>
+      </w:pPr>
+      <w:r>
+        <w:rPr>
+          <w:b/>
+          <w:bCs/>
+          <w:sz w:val="20"/>
+          <w:szCs w:val="20"/>
+        </w:rPr>
+        <w:t>Performance KPIs</w:t>
+      </w:r>
+      <w:r>
+        <w:rPr>
+          <w:b/>
+          <w:bCs/>
+          <w:sz w:val="20"/>
+          <w:szCs w:val="20"/>
+        </w:rPr>
+        <w:br/>
+      </w:r>
+      <w:r>
+        <w:rPr>
+          <w:sz w:val="20"/>
+          <w:szCs w:val="20"/>
+        </w:rPr>
+        <w:t>We</w:t>
+      </w:r>
+      <w:r>
+        <w:rPr>
+          <w:sz w:val="20"/>
+          <w:szCs w:val="20"/>
+        </w:rPr>
+        <w:t xml:space="preserve"> should work to </w:t>
+      </w:r>
+      <w:r>
+        <w:rPr>
+          <w:sz w:val="20"/>
+          <w:szCs w:val="20"/>
+        </w:rPr>
+        <w:t>glean performance data from the artifacts</w:t>
+      </w:r>
+      <w:r>
+        <w:rPr>
+          <w:sz w:val="20"/>
+          <w:szCs w:val="20"/>
+        </w:rPr>
+        <w:t xml:space="preserve">. For each statistic we should seek to determine averages, means, </w:t>
+      </w:r>
+      <w:r>
+        <w:rPr>
+          <w:sz w:val="20"/>
+          <w:szCs w:val="20"/>
+        </w:rPr>
+        <w:t xml:space="preserve">standard deviations, and </w:t>
+      </w:r>
+      <w:r>
+        <w:rPr>
+          <w:sz w:val="20"/>
+          <w:szCs w:val="20"/>
+        </w:rPr>
+        <w:t>warning thresholds</w:t>
+      </w:r>
+      <w:r>
+        <w:rPr>
+          <w:sz w:val="20"/>
+          <w:szCs w:val="20"/>
+        </w:rPr>
+        <w:t>.</w:t>
+      </w:r>
+    </w:p>
+    <w:p>
+      <w:pPr>
+        <w:pStyle w:val="ListParagraph"/>
+        <w:numPr>
+          <w:ilvl w:val="1"/>
+          <w:numId w:val="3"/>
+        </w:numPr>
+        <w:spacing w:before="120" w:after="0"/>
+        <w:ind w:left="720"/>
+        <w:contextualSpacing w:val="0"/>
+        <w:rPr>
+          <w:sz w:val="20"/>
+          <w:szCs w:val="20"/>
+        </w:rPr>
+      </w:pPr>
+      <w:r>
+        <w:rPr>
+          <w:sz w:val="20"/>
+          <w:szCs w:val="20"/>
+        </w:rPr>
+        <w:t>Messages delivered within 10 minutes</w:t>
+      </w:r>
+      <w:r>
+        <w:rPr>
+          <w:sz w:val="20"/>
+          <w:szCs w:val="20"/>
+        </w:rPr>
+        <w:t xml:space="preserve"> / Total Messages</w:t>
+      </w:r>
+      <w:r>
+        <w:rPr>
+          <w:sz w:val="20"/>
+          <w:szCs w:val="20"/>
+        </w:rPr>
+        <w:t xml:space="preserve"> for various time periods</w:t>
+      </w:r>
+      <w:r>
+        <w:rPr>
+          <w:sz w:val="20"/>
+          <w:szCs w:val="20"/>
+        </w:rPr>
+        <w:t>.</w:t>
+      </w:r>
+    </w:p>
+    <w:p>
+      <w:pPr>
+        <w:pStyle w:val="ListParagraph"/>
+        <w:numPr>
+          <w:ilvl w:val="1"/>
+          <w:numId w:val="3"/>
+        </w:numPr>
+        <w:spacing w:before="120" w:after="0"/>
+        <w:ind w:left="720"/>
+        <w:rPr>
+          <w:sz w:val="20"/>
+          <w:szCs w:val="20"/>
+        </w:rPr>
+      </w:pPr>
+      <w:r>
+        <w:rPr>
+          <w:sz w:val="20"/>
+          <w:szCs w:val="20"/>
+        </w:rPr>
+        <w:t xml:space="preserve">Baseline counts of messages queued per day, hour, </w:t>
+      </w:r>
+      <w:r>
+        <w:rPr>
+          <w:sz w:val="20"/>
+          <w:szCs w:val="20"/>
+        </w:rPr>
+        <w:t xml:space="preserve">10-minute period. </w:t>
+      </w:r>
+    </w:p>
+    <w:p>
+      <w:pPr>
+        <w:pStyle w:val="ListParagraph"/>
+        <w:numPr>
+          <w:ilvl w:val="1"/>
+          <w:numId w:val="3"/>
+        </w:numPr>
+        <w:spacing w:before="120" w:after="0"/>
+        <w:ind w:left="720"/>
+        <w:rPr>
+          <w:sz w:val="20"/>
+          <w:szCs w:val="20"/>
+        </w:rPr>
+      </w:pPr>
+      <w:r>
+        <w:rPr>
+          <w:sz w:val="20"/>
+          <w:szCs w:val="20"/>
+        </w:rPr>
+        <w:t xml:space="preserve">Current count of </w:t>
+      </w:r>
+      <w:r>
+        <w:rPr>
+          <w:sz w:val="20"/>
+          <w:szCs w:val="20"/>
+        </w:rPr>
+        <w:t xml:space="preserve"> messages</w:t>
+      </w:r>
+      <w:r>
+        <w:rPr>
+          <w:sz w:val="20"/>
+          <w:szCs w:val="20"/>
+        </w:rPr>
+        <w:t xml:space="preserve"> </w:t>
+      </w:r>
+      <w:r>
+        <w:rPr>
+          <w:sz w:val="20"/>
+          <w:szCs w:val="20"/>
+        </w:rPr>
+        <w:t>older than</w:t>
+      </w:r>
+      <w:r>
+        <w:rPr>
+          <w:sz w:val="20"/>
+          <w:szCs w:val="20"/>
+        </w:rPr>
+        <w:t xml:space="preserve"> 10 minutes awaiting delivery. </w:t>
+      </w:r>
+    </w:p>
+    <w:p>
+      <w:pPr>
+        <w:pStyle w:val="ListParagraph"/>
+        <w:numPr>
+          <w:ilvl w:val="1"/>
+          <w:numId w:val="3"/>
+        </w:numPr>
+        <w:spacing w:before="120" w:after="0"/>
+        <w:ind w:left="720"/>
+        <w:rPr>
+          <w:sz w:val="20"/>
+          <w:szCs w:val="20"/>
+        </w:rPr>
+      </w:pPr>
+      <w:r>
+        <w:rPr>
+          <w:sz w:val="20"/>
+          <w:szCs w:val="20"/>
+        </w:rPr>
+        <w:t>Statistics by Failure Type.</w:t>
+      </w:r>
+      <w:r>
+        <w:rPr>
+          <w:sz w:val="20"/>
+          <w:szCs w:val="20"/>
+        </w:rPr>
+        <w:t xml:space="preserve"> Maybe we can determine that ‘Failed -  Not valid by Time zone’ is a final state and the message cannot be delivered.</w:t>
+      </w:r>
+    </w:p>
+    <w:p>
+      <w:pPr>
+        <w:pStyle w:val="ListParagraph"/>
+        <w:numPr>
+          <w:ilvl w:val="1"/>
+          <w:numId w:val="3"/>
+        </w:numPr>
+        <w:spacing w:before="120" w:after="0"/>
+        <w:ind w:left="720"/>
+        <w:rPr>
+          <w:sz w:val="20"/>
+          <w:szCs w:val="20"/>
+        </w:rPr>
+      </w:pPr>
+      <w:r>
+        <w:rPr>
+          <w:sz w:val="20"/>
+          <w:szCs w:val="20"/>
+        </w:rPr>
+        <w:t xml:space="preserve">Third-party API outage patterns.  Is it consistent?  If so, can we change to take advantage?  Can we use it to drive </w:t>
+      </w:r>
+      <w:r>
+        <w:rPr>
+          <w:sz w:val="20"/>
+          <w:szCs w:val="20"/>
+        </w:rPr>
+        <w:t>improvement</w:t>
+      </w:r>
+      <w:r>
+        <w:rPr>
+          <w:sz w:val="20"/>
+          <w:szCs w:val="20"/>
+        </w:rPr>
+        <w:t xml:space="preserve"> by the </w:t>
+      </w:r>
+      <w:r>
+        <w:rPr>
+          <w:sz w:val="20"/>
+          <w:szCs w:val="20"/>
+        </w:rPr>
+        <w:t>third-party?</w:t>
+      </w:r>
+    </w:p>
+    <w:p>
+      <w:pPr>
+        <w:pStyle w:val="ListParagraph"/>
+        <w:numPr>
+          <w:ilvl w:val="1"/>
+          <w:numId w:val="3"/>
+        </w:numPr>
+        <w:spacing w:before="120" w:after="0"/>
+        <w:ind w:left="720"/>
+        <w:rPr>
+          <w:sz w:val="20"/>
+          <w:szCs w:val="20"/>
+        </w:rPr>
+      </w:pPr>
+      <w:r>
+        <w:rPr>
+          <w:sz w:val="20"/>
+          <w:szCs w:val="20"/>
+        </w:rPr>
+        <w:t>Average delivery attempts</w:t>
+      </w:r>
+    </w:p>
+    <w:p>
+      <w:pPr>
+        <w:pStyle w:val="ListParagraph"/>
+        <w:numPr>
+          <w:ilvl w:val="0"/>
+          <w:numId w:val="3"/>
+        </w:numPr>
+        <w:spacing w:before="240" w:after="0"/>
+        <w:ind w:left="360"/>
+        <w:contextualSpacing w:val="0"/>
+        <w:rPr>
+          <w:b/>
+          <w:bCs/>
+          <w:sz w:val="20"/>
+          <w:szCs w:val="20"/>
+        </w:rPr>
+      </w:pPr>
+      <w:r>
+        <w:rPr>
+          <w:b/>
+          <w:bCs/>
+          <w:sz w:val="20"/>
+          <w:szCs w:val="20"/>
+        </w:rPr>
+        <w:t xml:space="preserve">Pending and </w:t>
+      </w:r>
+      <w:r>
+        <w:rPr>
+          <w:b/>
+          <w:bCs/>
+          <w:sz w:val="20"/>
+          <w:szCs w:val="20"/>
+        </w:rPr>
+        <w:t xml:space="preserve">Future </w:t>
+      </w:r>
+      <w:r>
+        <w:rPr>
+          <w:b/>
+          <w:bCs/>
+          <w:sz w:val="20"/>
+          <w:szCs w:val="20"/>
+        </w:rPr>
+        <w:t xml:space="preserve">Design </w:t>
+      </w:r>
+      <w:r>
+        <w:rPr>
+          <w:b/>
+          <w:bCs/>
+          <w:sz w:val="20"/>
+          <w:szCs w:val="20"/>
+        </w:rPr>
+        <w:t>C</w:t>
+      </w:r>
+      <w:r>
+        <w:rPr>
+          <w:b/>
+          <w:bCs/>
+          <w:sz w:val="20"/>
+          <w:szCs w:val="20"/>
+        </w:rPr>
+        <w:t>onsiderations.</w:t>
+      </w:r>
+    </w:p>
+    <w:p>
+      <w:pPr>
+        <w:pStyle w:val="ListParagraph"/>
+        <w:numPr>
+          <w:ilvl w:val="1"/>
+          <w:numId w:val="3"/>
+        </w:numPr>
+        <w:spacing w:before="120" w:after="0"/>
+        <w:ind w:left="720"/>
+        <w:contextualSpacing w:val="0"/>
+        <w:rPr>
+          <w:sz w:val="20"/>
+          <w:szCs w:val="20"/>
+        </w:rPr>
+      </w:pPr>
+      <w:r>
+        <w:rPr>
+          <w:sz w:val="20"/>
+          <w:szCs w:val="20"/>
+        </w:rPr>
+        <w:t>Third-party API Response:</w:t>
+      </w:r>
+      <w:r>
+        <w:rPr>
+          <w:sz w:val="20"/>
+          <w:szCs w:val="20"/>
+        </w:rPr>
+        <w:t xml:space="preserve"> </w:t>
+      </w:r>
+      <w:r>
+        <w:rPr>
+          <w:sz w:val="20"/>
+          <w:szCs w:val="20"/>
+        </w:rPr>
+        <w:t>’F</w:t>
+      </w:r>
+      <w:r>
+        <w:rPr>
+          <w:sz w:val="20"/>
+          <w:szCs w:val="20"/>
+        </w:rPr>
+        <w:t xml:space="preserve">ailed – Not valid by Time zone’. </w:t>
+      </w:r>
+      <w:r>
+        <w:rPr>
+          <w:sz w:val="20"/>
+          <w:szCs w:val="20"/>
+        </w:rPr>
+        <w:br/>
+      </w:r>
+      <w:r>
+        <w:rPr>
+          <w:sz w:val="20"/>
+          <w:szCs w:val="20"/>
+        </w:rPr>
+        <w:t>We need a better understanding</w:t>
+      </w:r>
+      <w:r>
+        <w:rPr>
+          <w:sz w:val="20"/>
+          <w:szCs w:val="20"/>
+        </w:rPr>
+        <w:t>.  Should a message with this respo</w:t>
+      </w:r>
+      <w:r>
+        <w:rPr>
+          <w:sz w:val="20"/>
+          <w:szCs w:val="20"/>
+        </w:rPr>
+        <w:t xml:space="preserve">nse </w:t>
+      </w:r>
+      <w:r>
+        <w:rPr>
+          <w:sz w:val="20"/>
+          <w:szCs w:val="20"/>
+        </w:rPr>
+        <w:t>be considered dead?</w:t>
+      </w:r>
+      <w:r>
+        <w:rPr>
+          <w:sz w:val="20"/>
+          <w:szCs w:val="20"/>
+        </w:rPr>
+        <w:t xml:space="preserve"> Our current design </w:t>
+      </w:r>
+      <w:r>
+        <w:rPr>
+          <w:sz w:val="20"/>
+          <w:szCs w:val="20"/>
+        </w:rPr>
+        <w:lastRenderedPageBreak/>
+        <w:t>treats it as recoverable.  If that’s not the case, and this occurs with regularity, we risk our performance goals due to endless cycles wasted on undeliverable content.</w:t>
+      </w:r>
+    </w:p>
+    <w:p>
+      <w:pPr>
+        <w:pStyle w:val="ListParagraph"/>
+        <w:numPr>
+          <w:ilvl w:val="1"/>
+          <w:numId w:val="3"/>
+        </w:numPr>
+        <w:spacing w:before="120" w:after="0"/>
+        <w:ind w:left="720"/>
+        <w:contextualSpacing w:val="0"/>
+        <w:rPr>
+          <w:sz w:val="20"/>
+          <w:szCs w:val="20"/>
+        </w:rPr>
+      </w:pPr>
+      <w:r>
+        <w:rPr>
+          <w:sz w:val="20"/>
+          <w:szCs w:val="20"/>
+        </w:rPr>
+        <w:t xml:space="preserve">Our </w:t>
+      </w:r>
+      <w:r>
+        <w:rPr>
+          <w:sz w:val="20"/>
+          <w:szCs w:val="20"/>
+        </w:rPr>
+        <w:t xml:space="preserve">design </w:t>
+      </w:r>
+      <w:r>
+        <w:rPr>
+          <w:sz w:val="20"/>
+          <w:szCs w:val="20"/>
+        </w:rPr>
+        <w:t>prioritizes</w:t>
+      </w:r>
+      <w:r>
+        <w:rPr>
+          <w:sz w:val="20"/>
+          <w:szCs w:val="20"/>
+        </w:rPr>
+        <w:t xml:space="preserve"> new messages over </w:t>
+      </w:r>
+      <w:r>
+        <w:rPr>
+          <w:sz w:val="20"/>
+          <w:szCs w:val="20"/>
+        </w:rPr>
+        <w:t>requeued failed message</w:t>
+      </w:r>
+      <w:r>
+        <w:rPr>
+          <w:sz w:val="20"/>
+          <w:szCs w:val="20"/>
+        </w:rPr>
+        <w:t>s</w:t>
+      </w:r>
+      <w:r>
+        <w:rPr>
+          <w:sz w:val="20"/>
+          <w:szCs w:val="20"/>
+        </w:rPr>
+        <w:t xml:space="preserve">. </w:t>
+      </w:r>
+      <w:r>
+        <w:rPr>
+          <w:sz w:val="20"/>
+          <w:szCs w:val="20"/>
+        </w:rPr>
+        <w:t xml:space="preserve">We took this stance with </w:t>
+      </w:r>
+      <w:r>
+        <w:rPr>
+          <w:sz w:val="20"/>
+          <w:szCs w:val="20"/>
+        </w:rPr>
+        <w:t>our</w:t>
+      </w:r>
+      <w:r>
+        <w:rPr>
+          <w:sz w:val="20"/>
+          <w:szCs w:val="20"/>
+        </w:rPr>
+        <w:t xml:space="preserve"> </w:t>
+      </w:r>
+      <w:r>
+        <w:rPr>
+          <w:sz w:val="20"/>
+          <w:szCs w:val="20"/>
+        </w:rPr>
+        <w:t xml:space="preserve">10-minute message delivery goal in mind. </w:t>
+      </w:r>
+      <w:r>
+        <w:rPr>
+          <w:sz w:val="20"/>
+          <w:szCs w:val="20"/>
+        </w:rPr>
+        <w:t xml:space="preserve">Is this the right strategy? </w:t>
+      </w:r>
+      <w:r>
+        <w:rPr>
+          <w:sz w:val="20"/>
+          <w:szCs w:val="20"/>
+        </w:rPr>
+        <w:t>Should we take steps to treat req</w:t>
+      </w:r>
+      <w:r>
+        <w:rPr>
+          <w:sz w:val="20"/>
+          <w:szCs w:val="20"/>
+        </w:rPr>
+        <w:t xml:space="preserve">ueued messages with higher priority. It’s hard to say.  Real-world execution, a review </w:t>
+      </w:r>
+      <w:r>
+        <w:rPr>
+          <w:sz w:val="20"/>
+          <w:szCs w:val="20"/>
+        </w:rPr>
+        <w:t xml:space="preserve">its </w:t>
+      </w:r>
+      <w:r>
+        <w:rPr>
+          <w:sz w:val="20"/>
+          <w:szCs w:val="20"/>
+        </w:rPr>
+        <w:t>performance data, and conversations with stakeholders may drive change to this strategy.</w:t>
+      </w:r>
+    </w:p>
+    <w:p>
+      <w:pPr>
+        <w:pStyle w:val="ListParagraph"/>
+        <w:numPr>
+          <w:ilvl w:val="1"/>
+          <w:numId w:val="3"/>
+        </w:numPr>
+        <w:spacing w:before="120" w:after="0"/>
+        <w:ind w:left="720"/>
+        <w:contextualSpacing w:val="0"/>
+        <w:rPr>
+          <w:sz w:val="20"/>
+          <w:szCs w:val="20"/>
+        </w:rPr>
+      </w:pPr>
+      <w:r>
+        <w:rPr>
+          <w:sz w:val="20"/>
+          <w:szCs w:val="20"/>
+        </w:rPr>
+        <w:t>Real-time m</w:t>
+      </w:r>
+      <w:r>
+        <w:rPr>
+          <w:sz w:val="20"/>
+          <w:szCs w:val="20"/>
+        </w:rPr>
+        <w:t xml:space="preserve">onitoring and incident response. </w:t>
+      </w:r>
+      <w:r>
+        <w:rPr>
+          <w:sz w:val="20"/>
+          <w:szCs w:val="20"/>
+        </w:rPr>
+        <w:t xml:space="preserve">This design encourages the creation of artifacts to measure performance, establish baselines, and </w:t>
+      </w:r>
+      <w:r>
+        <w:rPr>
+          <w:sz w:val="20"/>
+          <w:szCs w:val="20"/>
+        </w:rPr>
+        <w:t xml:space="preserve">tweak performance.  </w:t>
+      </w:r>
+      <w:r>
+        <w:rPr>
+          <w:sz w:val="20"/>
+          <w:szCs w:val="20"/>
+        </w:rPr>
+        <w:t>It’s wise to consider a small project to put real-time monitor</w:t>
+      </w:r>
+      <w:r>
+        <w:rPr>
+          <w:sz w:val="20"/>
+          <w:szCs w:val="20"/>
+        </w:rPr>
+        <w:t xml:space="preserve">ing </w:t>
+      </w:r>
+      <w:r>
+        <w:rPr>
+          <w:sz w:val="20"/>
+          <w:szCs w:val="20"/>
+        </w:rPr>
+        <w:t>in place along with a strategy to determine</w:t>
+      </w:r>
+      <w:r>
+        <w:rPr>
+          <w:sz w:val="20"/>
+          <w:szCs w:val="20"/>
+        </w:rPr>
+        <w:t xml:space="preserve"> unacceptable performance</w:t>
+      </w:r>
+      <w:r>
+        <w:rPr>
+          <w:sz w:val="20"/>
+          <w:szCs w:val="20"/>
+        </w:rPr>
+        <w:t xml:space="preserve"> and notify responsible parties.</w:t>
+      </w:r>
+    </w:p>
+    <w:p>
+      <w:pPr>
+        <w:pStyle w:val="ListParagraph"/>
+        <w:numPr>
+          <w:ilvl w:val="1"/>
+          <w:numId w:val="3"/>
+        </w:numPr>
+        <w:spacing w:before="120" w:after="0"/>
+        <w:ind w:left="720"/>
+        <w:contextualSpacing w:val="0"/>
+        <w:rPr>
+          <w:sz w:val="20"/>
+          <w:szCs w:val="20"/>
+        </w:rPr>
+      </w:pPr>
+      <w:r>
+        <w:rPr>
+          <w:sz w:val="20"/>
+          <w:szCs w:val="20"/>
+        </w:rPr>
+        <w:t>Database archiving: The database may grow at a rapid pace. We expect to ad</w:t>
+      </w:r>
+      <w:r>
+        <w:rPr>
+          <w:sz w:val="20"/>
+          <w:szCs w:val="20"/>
+        </w:rPr>
+        <w:t>d over 3.5 million messages a year to the database.</w:t>
+      </w:r>
+      <w:r>
+        <w:rPr>
+          <w:sz w:val="20"/>
+          <w:szCs w:val="20"/>
+        </w:rPr>
+        <w:t xml:space="preserve"> </w:t>
+      </w:r>
+      <w:r>
+        <w:rPr>
+          <w:sz w:val="20"/>
+          <w:szCs w:val="20"/>
+        </w:rPr>
+        <w:t xml:space="preserve">The Application Event Logs on the application servers will also grow </w:t>
+      </w:r>
+      <w:r>
+        <w:rPr>
+          <w:sz w:val="20"/>
+          <w:szCs w:val="20"/>
+        </w:rPr>
+        <w:t>rapidly. We need to consider an archive plan to keep</w:t>
+      </w:r>
+      <w:r>
+        <w:rPr>
+          <w:sz w:val="20"/>
+          <w:szCs w:val="20"/>
+        </w:rPr>
+        <w:t xml:space="preserve"> our environment clean.</w:t>
+      </w:r>
+    </w:p>
+    <w:p>
+      <w:pPr>
+        <w:pStyle w:val="ListParagraph"/>
+        <w:numPr>
+          <w:ilvl w:val="1"/>
+          <w:numId w:val="3"/>
+        </w:numPr>
+        <w:spacing w:before="120" w:after="0"/>
+        <w:ind w:left="720"/>
+        <w:contextualSpacing w:val="0"/>
+        <w:rPr>
+          <w:sz w:val="20"/>
+          <w:szCs w:val="20"/>
+        </w:rPr>
+      </w:pPr>
+      <w:r>
+        <w:rPr>
+          <w:sz w:val="20"/>
+          <w:szCs w:val="20"/>
+        </w:rPr>
+        <w:t xml:space="preserve">Is there some time threshold where we should consider and </w:t>
+      </w:r>
+      <w:r>
+        <w:rPr>
+          <w:sz w:val="20"/>
+          <w:szCs w:val="20"/>
+        </w:rPr>
+        <w:t>queued message too old to send?  And maybe convert it to a ‘dead’ status.</w:t>
+      </w:r>
+    </w:p>
+    <w:p>
+      <w:pPr>
+        <w:spacing w:before="120" w:after="0"/>
+        <w:ind w:left="360"/>
+        <w:rPr>
+          <w:sz w:val="20"/>
+          <w:szCs w:val="20"/>
+        </w:rPr>
+      </w:pPr>
+    </w:p>
+    <w:p>
+      <w:pPr>
+        <w:spacing w:after="0"/>
+        <w:ind w:left="720" w:hanging="360"/>
+        <w:rPr>
+          <w:sz w:val="20"/>
+          <w:szCs w:val="20"/>
+        </w:rPr>
+      </w:pPr>
+      <w:r>
+        <w:rPr>
+          <w:sz w:val="20"/>
+          <w:szCs w:val="20"/>
+        </w:rPr>
+        <w:br/>
       </w:r>
     </w:p>
     <w:p>
@@ -9958,7 +11305,7 @@
     <w:sectPr>
       <w:footerReference w:type="default" r:id="rId8"/>
       <w:pgSz w:w="12240" w:h="15840"/>
-      <w:pgMar w:top="1080" w:right="1440" w:bottom="1080" w:left="1440" w:header="720" w:footer="720" w:gutter="0"/>
+      <w:pgMar w:top="1080" w:right="1080" w:bottom="1080" w:left="1080" w:header="720" w:footer="720" w:gutter="0"/>
       <w:cols w:space="720"/>
       <w:docGrid w:linePitch="360"/>
     </w:sectPr>
@@ -10100,27 +11447,7 @@
             <w:sz w:val="16"/>
             <w:szCs w:val="16"/>
           </w:rPr>
-          <w:t>9/13/2020 1:23 P</w:t>
-        </w:r>
-        <w:r>
-          <w:rPr>
-            <w:noProof/>
-            <w:color w:val="7F7F7F" w:themeColor="background1" w:themeShade="7F"/>
-            <w:spacing w:val="60"/>
-            <w:sz w:val="16"/>
-            <w:szCs w:val="16"/>
-          </w:rPr>
-          <w:t>a</w:t>
-        </w:r>
-        <w:r>
-          <w:rPr>
-            <w:noProof/>
-            <w:color w:val="7F7F7F" w:themeColor="background1" w:themeShade="7F"/>
-            <w:spacing w:val="60"/>
-            <w:sz w:val="16"/>
-            <w:szCs w:val="16"/>
-          </w:rPr>
-          <w:t>M</w:t>
+          <w:t>9/13/2020 7:54 PM</w:t>
         </w:r>
         <w:r>
           <w:rPr>
@@ -10154,6 +11481,7 @@
             <w:dataBinding w:prefixMappings="xmlns:ns0='http://purl.org/dc/elements/1.1/' xmlns:ns1='http://schemas.openxmlformats.org/package/2006/metadata/core-properties' " w:xpath="/ns1:coreProperties[1]/ns0:title[1]" w:storeItemID="{6C3C8BC8-F283-45AE-878A-BAB7291924A1}"/>
             <w:text/>
           </w:sdtPr>
+          <w:sdtEndPr/>
           <w:sdtContent>
             <w:r>
               <w:rPr>
@@ -10787,6 +12115,7 @@
     <w:lsdException w:name="HTML Sample" w:semiHidden="1" w:unhideWhenUsed="1"/>
     <w:lsdException w:name="HTML Typewriter" w:semiHidden="1" w:unhideWhenUsed="1"/>
     <w:lsdException w:name="HTML Variable" w:semiHidden="1" w:unhideWhenUsed="1"/>
+    <w:lsdException w:name="Normal Table" w:semiHidden="1" w:unhideWhenUsed="1"/>
     <w:lsdException w:name="annotation subject" w:semiHidden="1" w:unhideWhenUsed="1"/>
     <w:lsdException w:name="No List" w:semiHidden="1" w:unhideWhenUsed="1"/>
     <w:lsdException w:name="Outline List 1" w:semiHidden="1" w:unhideWhenUsed="1"/>
@@ -10833,8 +12162,10 @@
     <w:lsdException w:name="Table Subtle 2" w:semiHidden="1" w:unhideWhenUsed="1"/>
     <w:lsdException w:name="Table Web 1" w:semiHidden="1" w:unhideWhenUsed="1"/>
     <w:lsdException w:name="Table Web 2" w:semiHidden="1" w:unhideWhenUsed="1"/>
+    <w:lsdException w:name="Table Web 3" w:semiHidden="1" w:unhideWhenUsed="1"/>
     <w:lsdException w:name="Balloon Text" w:semiHidden="1" w:unhideWhenUsed="1"/>
     <w:lsdException w:name="Table Grid" w:uiPriority="39"/>
+    <w:lsdException w:name="Table Theme" w:semiHidden="1" w:unhideWhenUsed="1"/>
     <w:lsdException w:name="Placeholder Text" w:semiHidden="1"/>
     <w:lsdException w:name="No Spacing" w:uiPriority="1" w:qFormat="1"/>
     <w:lsdException w:name="Light Shading" w:uiPriority="60"/>
@@ -11521,8 +12852,10 @@
   </w:compat>
   <w:rsids>
     <w:rsidRoot w:val="00D53A56"/>
+    <w:rsid w:val="00513BD9"/>
     <w:rsid w:val="00CB5E0F"/>
     <w:rsid w:val="00D53A56"/>
+    <w:rsid w:val="00E949AB"/>
   </w:rsids>
   <m:mathPr>
     <m:mathFont m:val="Cambria Math"/>

</xml_diff>

<commit_message>
diagnostic to warn that service may be down
</commit_message>
<xml_diff>
--- a/Design Exercise - Mike Sullivan - 2020-09-12.docx
+++ b/Design Exercise - Mike Sullivan - 2020-09-12.docx
@@ -152,7 +152,21 @@
           <w:sz w:val="24"/>
           <w:szCs w:val="24"/>
         </w:rPr>
-        <w:t>September 12, 2020</w:t>
+        <w:t>September 1</w:t>
+      </w:r>
+      <w:r>
+        <w:rPr>
+          <w:sz w:val="24"/>
+          <w:szCs w:val="24"/>
+        </w:rPr>
+        <w:t>4</w:t>
+      </w:r>
+      <w:r>
+        <w:rPr>
+          <w:sz w:val="24"/>
+          <w:szCs w:val="24"/>
+        </w:rPr>
+        <w:t>, 2020</w:t>
       </w:r>
     </w:p>
     <w:p>
@@ -9804,14 +9818,7 @@
           <w:sz w:val="20"/>
           <w:szCs w:val="20"/>
         </w:rPr>
-        <w:t xml:space="preserve"> and log the attempt</w:t>
-      </w:r>
-      <w:r>
-        <w:rPr>
-          <w:sz w:val="20"/>
-          <w:szCs w:val="20"/>
-        </w:rPr>
-        <w:t>.</w:t>
+        <w:t xml:space="preserve"> and log the attempt.</w:t>
       </w:r>
       <w:r>
         <w:rPr>
@@ -10077,14 +10084,7 @@
           <w:sz w:val="20"/>
           <w:szCs w:val="20"/>
         </w:rPr>
-        <w:t xml:space="preserve"> </w:t>
-      </w:r>
-      <w:r>
-        <w:rPr>
-          <w:sz w:val="20"/>
-          <w:szCs w:val="20"/>
-        </w:rPr>
-        <w:t>and log the attempt</w:t>
+        <w:t xml:space="preserve"> and log the attempt</w:t>
       </w:r>
       <w:r>
         <w:rPr>
@@ -10283,14 +10283,7 @@
           <w:sz w:val="20"/>
           <w:szCs w:val="20"/>
         </w:rPr>
-        <w:t>The first iteration (and every</w:t>
-      </w:r>
-      <w:r>
-        <w:rPr>
-          <w:sz w:val="20"/>
-          <w:szCs w:val="20"/>
-        </w:rPr>
-        <w:t xml:space="preserve"> 10</w:t>
+        <w:t>The first iteration (and every 10</w:t>
       </w:r>
       <w:r>
         <w:rPr>
@@ -10305,21 +10298,7 @@
           <w:sz w:val="20"/>
           <w:szCs w:val="20"/>
         </w:rPr>
-        <w:t xml:space="preserve"> </w:t>
-      </w:r>
-      <w:r>
-        <w:rPr>
-          <w:sz w:val="20"/>
-          <w:szCs w:val="20"/>
-        </w:rPr>
-        <w:t>thereafter)</w:t>
-      </w:r>
-      <w:r>
-        <w:rPr>
-          <w:sz w:val="20"/>
-          <w:szCs w:val="20"/>
-        </w:rPr>
-        <w:t xml:space="preserve"> </w:t>
+        <w:t xml:space="preserve"> thereafter) </w:t>
       </w:r>
       <w:r>
         <w:rPr>
@@ -10762,6 +10741,28 @@
       <w:pPr>
         <w:pStyle w:val="ListParagraph"/>
         <w:numPr>
+          <w:ilvl w:val="1"/>
+          <w:numId w:val="3"/>
+        </w:numPr>
+        <w:spacing w:before="120" w:after="0"/>
+        <w:ind w:left="720"/>
+        <w:rPr>
+          <w:sz w:val="20"/>
+          <w:szCs w:val="20"/>
+        </w:rPr>
+      </w:pPr>
+      <w:r>
+        <w:rPr>
+          <w:sz w:val="20"/>
+          <w:szCs w:val="20"/>
+        </w:rPr>
+        <w:t>Diagnostic to determine that service may be down.  Ex.  A message attempt hasn’t been tried in x minutes during an appropriate time range established by baselines.</w:t>
+      </w:r>
+    </w:p>
+    <w:p>
+      <w:pPr>
+        <w:pStyle w:val="ListParagraph"/>
+        <w:numPr>
           <w:ilvl w:val="0"/>
           <w:numId w:val="3"/>
         </w:numPr>
@@ -10841,6 +10842,7 @@
           <w:sz w:val="20"/>
           <w:szCs w:val="20"/>
         </w:rPr>
+        <w:lastRenderedPageBreak/>
         <w:t>Third-party API Response:</w:t>
       </w:r>
       <w:r>
@@ -10904,15 +10906,7 @@
           <w:sz w:val="20"/>
           <w:szCs w:val="20"/>
         </w:rPr>
-        <w:t xml:space="preserve"> Our current design </w:t>
-      </w:r>
-      <w:r>
-        <w:rPr>
-          <w:sz w:val="20"/>
-          <w:szCs w:val="20"/>
-        </w:rPr>
-        <w:lastRenderedPageBreak/>
-        <w:t>treats it as recoverable.  If that’s not the case, and this occurs with regularity, we risk our performance goals due to endless cycles wasted on undeliverable content.</w:t>
+        <w:t xml:space="preserve"> Our current design treats it as recoverable.  If that’s not the case, and this occurs with regularity, we risk our performance goals due to endless cycles wasted on undeliverable content.</w:t>
       </w:r>
     </w:p>
     <w:p>
@@ -11214,76 +11208,6 @@
       <w:pPr>
         <w:spacing w:before="120" w:after="0"/>
         <w:ind w:left="360"/>
-        <w:rPr>
-          <w:sz w:val="20"/>
-          <w:szCs w:val="20"/>
-        </w:rPr>
-      </w:pPr>
-    </w:p>
-    <w:p>
-      <w:pPr>
-        <w:spacing w:after="0"/>
-        <w:ind w:left="720" w:hanging="360"/>
-        <w:rPr>
-          <w:sz w:val="20"/>
-          <w:szCs w:val="20"/>
-        </w:rPr>
-      </w:pPr>
-      <w:r>
-        <w:rPr>
-          <w:sz w:val="20"/>
-          <w:szCs w:val="20"/>
-        </w:rPr>
-        <w:br/>
-      </w:r>
-    </w:p>
-    <w:p>
-      <w:pPr>
-        <w:pStyle w:val="ListParagraph"/>
-        <w:spacing w:after="0"/>
-        <w:ind w:left="1980"/>
-        <w:rPr>
-          <w:i/>
-          <w:iCs/>
-          <w:sz w:val="20"/>
-          <w:szCs w:val="20"/>
-        </w:rPr>
-      </w:pPr>
-    </w:p>
-    <w:p>
-      <w:pPr>
-        <w:spacing w:before="120" w:after="0"/>
-        <w:ind w:left="3240"/>
-        <w:rPr>
-          <w:sz w:val="20"/>
-          <w:szCs w:val="20"/>
-        </w:rPr>
-      </w:pPr>
-      <w:r>
-        <w:rPr>
-          <w:sz w:val="20"/>
-          <w:szCs w:val="20"/>
-        </w:rPr>
-        <w:br/>
-      </w:r>
-    </w:p>
-    <w:p>
-      <w:pPr>
-        <w:pStyle w:val="ListParagraph"/>
-        <w:spacing w:after="0"/>
-        <w:contextualSpacing w:val="0"/>
-        <w:rPr>
-          <w:sz w:val="20"/>
-          <w:szCs w:val="20"/>
-        </w:rPr>
-      </w:pPr>
-    </w:p>
-    <w:p>
-      <w:pPr>
-        <w:pStyle w:val="ListParagraph"/>
-        <w:spacing w:after="0"/>
-        <w:ind w:left="1710"/>
-        <w:contextualSpacing w:val="0"/>
         <w:rPr>
           <w:sz w:val="20"/>
           <w:szCs w:val="20"/>
@@ -11447,7 +11371,7 @@
             <w:sz w:val="16"/>
             <w:szCs w:val="16"/>
           </w:rPr>
-          <w:t>9/13/2020 7:54 PM</w:t>
+          <w:t>9/14/2020 9:16 AM</w:t>
         </w:r>
         <w:r>
           <w:rPr>
@@ -12803,7 +12727,7 @@
     <w:charset w:val="00"/>
     <w:family w:val="roman"/>
     <w:pitch w:val="variable"/>
-    <w:sig w:usb0="E0002AFF" w:usb1="C0007843" w:usb2="00000009" w:usb3="00000000" w:csb0="000001FF" w:csb1="00000000"/>
+    <w:sig w:usb0="E0002EFF" w:usb1="C000785B" w:usb2="00000009" w:usb3="00000000" w:csb0="000001FF" w:csb1="00000000"/>
   </w:font>
   <w:font w:name="Symbol">
     <w:panose1 w:val="05050102010706020507"/>
@@ -12817,7 +12741,7 @@
     <w:charset w:val="00"/>
     <w:family w:val="swiss"/>
     <w:pitch w:val="variable"/>
-    <w:sig w:usb0="E0002AFF" w:usb1="4000ACFF" w:usb2="00000001" w:usb3="00000000" w:csb0="000001FF" w:csb1="00000000"/>
+    <w:sig w:usb0="E4002EFF" w:usb1="C000247B" w:usb2="00000009" w:usb3="00000000" w:csb0="000001FF" w:csb1="00000000"/>
   </w:font>
   <w:font w:name="Segoe UI">
     <w:panose1 w:val="020B0502040204020203"/>
@@ -12831,7 +12755,7 @@
     <w:charset w:val="00"/>
     <w:family w:val="swiss"/>
     <w:pitch w:val="variable"/>
-    <w:sig w:usb0="A0002AEF" w:usb1="4000207B" w:usb2="00000000" w:usb3="00000000" w:csb0="000001FF" w:csb1="00000000"/>
+    <w:sig w:usb0="E4002EFF" w:usb1="C000247B" w:usb2="00000009" w:usb3="00000000" w:csb0="000001FF" w:csb1="00000000"/>
   </w:font>
 </w:fonts>
 </file>
@@ -12853,6 +12777,7 @@
   <w:rsids>
     <w:rsidRoot w:val="00D53A56"/>
     <w:rsid w:val="00513BD9"/>
+    <w:rsid w:val="00C270E8"/>
     <w:rsid w:val="00CB5E0F"/>
     <w:rsid w:val="00D53A56"/>
     <w:rsid w:val="00E949AB"/>

</xml_diff>

<commit_message>
Some final clean up before releasing to Susan Cece
</commit_message>
<xml_diff>
--- a/Design Exercise - Mike Sullivan - 2020-09-12.docx
+++ b/Design Exercise - Mike Sullivan - 2020-09-12.docx
@@ -388,7 +388,14 @@
           <w:sz w:val="20"/>
           <w:szCs w:val="20"/>
         </w:rPr>
-        <w:t xml:space="preserve">subnormal </w:t>
+        <w:t>ab</w:t>
+      </w:r>
+      <w:r>
+        <w:rPr>
+          <w:sz w:val="20"/>
+          <w:szCs w:val="20"/>
+        </w:rPr>
+        <w:t xml:space="preserve">normal </w:t>
       </w:r>
       <w:r>
         <w:rPr>
@@ -472,7 +479,21 @@
           <w:sz w:val="20"/>
           <w:szCs w:val="20"/>
         </w:rPr>
-        <w:t xml:space="preserve">This document remains in draft status.  Please review </w:t>
+        <w:t xml:space="preserve">This document </w:t>
+      </w:r>
+      <w:r>
+        <w:rPr>
+          <w:sz w:val="20"/>
+          <w:szCs w:val="20"/>
+        </w:rPr>
+        <w:t>is</w:t>
+      </w:r>
+      <w:r>
+        <w:rPr>
+          <w:sz w:val="20"/>
+          <w:szCs w:val="20"/>
+        </w:rPr>
+        <w:t xml:space="preserve"> in draft status.  Please review </w:t>
       </w:r>
       <w:r>
         <w:rPr>
@@ -1121,7 +1142,6 @@
           <w:sz w:val="20"/>
           <w:szCs w:val="20"/>
         </w:rPr>
-        <w:lastRenderedPageBreak/>
         <w:t xml:space="preserve">Third-Party REST API </w:t>
       </w:r>
     </w:p>
@@ -1147,24 +1167,6 @@
           <w:sz w:val="20"/>
           <w:szCs w:val="20"/>
         </w:rPr>
-        <w:t>Inalterable</w:t>
-      </w:r>
-      <w:r>
-        <w:rPr>
-          <w:b/>
-          <w:bCs/>
-          <w:sz w:val="20"/>
-          <w:szCs w:val="20"/>
-        </w:rPr>
-        <w:t xml:space="preserve"> </w:t>
-      </w:r>
-      <w:r>
-        <w:rPr>
-          <w:b/>
-          <w:bCs/>
-          <w:sz w:val="20"/>
-          <w:szCs w:val="20"/>
-        </w:rPr>
         <w:t>Constraints</w:t>
       </w:r>
       <w:r>
@@ -1598,7 +1600,7 @@
           <w:ilvl w:val="2"/>
           <w:numId w:val="3"/>
         </w:numPr>
-        <w:spacing w:before="120" w:after="0"/>
+        <w:spacing w:after="0"/>
         <w:ind w:left="1353" w:hanging="187"/>
         <w:contextualSpacing w:val="0"/>
         <w:rPr>
@@ -1983,6 +1985,7 @@
     <w:p>
       <w:pPr>
         <w:pStyle w:val="ListParagraph"/>
+        <w:keepLines/>
         <w:numPr>
           <w:ilvl w:val="0"/>
           <w:numId w:val="3"/>
@@ -2032,6 +2035,7 @@
           </w:tcPr>
           <w:p>
             <w:pPr>
+              <w:keepLines/>
               <w:rPr>
                 <w:b/>
                 <w:bCs/>
@@ -2060,6 +2064,7 @@
           </w:tcPr>
           <w:p>
             <w:pPr>
+              <w:keepLines/>
               <w:rPr>
                 <w:sz w:val="18"/>
                 <w:szCs w:val="18"/>
@@ -2074,6 +2079,7 @@
           </w:tcPr>
           <w:p>
             <w:pPr>
+              <w:keepLines/>
               <w:rPr>
                 <w:b/>
                 <w:bCs/>
@@ -2102,6 +2108,7 @@
           </w:tcPr>
           <w:p>
             <w:pPr>
+              <w:keepLines/>
               <w:rPr>
                 <w:sz w:val="18"/>
                 <w:szCs w:val="18"/>
@@ -2116,6 +2123,7 @@
           </w:tcPr>
           <w:p>
             <w:pPr>
+              <w:keepLines/>
               <w:rPr>
                 <w:b/>
                 <w:bCs/>
@@ -2142,6 +2150,7 @@
           </w:tcPr>
           <w:p>
             <w:pPr>
+              <w:keepLines/>
               <w:rPr>
                 <w:sz w:val="16"/>
                 <w:szCs w:val="16"/>
@@ -2162,6 +2171,7 @@
           </w:tcPr>
           <w:p>
             <w:pPr>
+              <w:keepLines/>
               <w:rPr>
                 <w:sz w:val="16"/>
                 <w:szCs w:val="16"/>
@@ -2186,6 +2196,7 @@
           </w:tcPr>
           <w:p>
             <w:pPr>
+              <w:keepLines/>
               <w:rPr>
                 <w:sz w:val="16"/>
                 <w:szCs w:val="16"/>
@@ -2202,6 +2213,7 @@
           </w:tcPr>
           <w:p>
             <w:pPr>
+              <w:keepLines/>
               <w:rPr>
                 <w:sz w:val="16"/>
                 <w:szCs w:val="16"/>
@@ -2225,6 +2237,7 @@
           </w:tcPr>
           <w:p>
             <w:pPr>
+              <w:keepLines/>
               <w:rPr>
                 <w:sz w:val="16"/>
                 <w:szCs w:val="16"/>
@@ -2263,6 +2276,7 @@
           </w:tcPr>
           <w:p>
             <w:pPr>
+              <w:keepLines/>
               <w:rPr>
                 <w:sz w:val="16"/>
                 <w:szCs w:val="16"/>
@@ -2276,6 +2290,7 @@
           </w:tcPr>
           <w:p>
             <w:pPr>
+              <w:keepLines/>
               <w:rPr>
                 <w:sz w:val="16"/>
                 <w:szCs w:val="16"/>
@@ -2296,6 +2311,7 @@
           </w:tcPr>
           <w:p>
             <w:pPr>
+              <w:keepLines/>
               <w:rPr>
                 <w:sz w:val="16"/>
                 <w:szCs w:val="16"/>
@@ -2332,6 +2348,7 @@
           </w:tcPr>
           <w:p>
             <w:pPr>
+              <w:keepLines/>
               <w:rPr>
                 <w:sz w:val="16"/>
                 <w:szCs w:val="16"/>
@@ -2352,6 +2369,7 @@
           </w:tcPr>
           <w:p>
             <w:pPr>
+              <w:keepLines/>
               <w:rPr>
                 <w:sz w:val="16"/>
                 <w:szCs w:val="16"/>
@@ -2376,6 +2394,7 @@
           </w:tcPr>
           <w:p>
             <w:pPr>
+              <w:keepLines/>
               <w:rPr>
                 <w:sz w:val="16"/>
                 <w:szCs w:val="16"/>
@@ -2392,6 +2411,7 @@
           </w:tcPr>
           <w:p>
             <w:pPr>
+              <w:keepLines/>
               <w:rPr>
                 <w:sz w:val="16"/>
                 <w:szCs w:val="16"/>
@@ -2422,6 +2442,7 @@
           </w:tcPr>
           <w:p>
             <w:pPr>
+              <w:keepLines/>
               <w:rPr>
                 <w:sz w:val="16"/>
                 <w:szCs w:val="16"/>
@@ -2446,6 +2467,7 @@
           </w:tcPr>
           <w:p>
             <w:pPr>
+              <w:keepLines/>
               <w:rPr>
                 <w:sz w:val="16"/>
                 <w:szCs w:val="16"/>
@@ -2462,6 +2484,7 @@
           </w:tcPr>
           <w:p>
             <w:pPr>
+              <w:keepLines/>
               <w:rPr>
                 <w:sz w:val="16"/>
                 <w:szCs w:val="16"/>
@@ -2492,6 +2515,7 @@
           </w:tcPr>
           <w:p>
             <w:pPr>
+              <w:keepLines/>
               <w:rPr>
                 <w:sz w:val="16"/>
                 <w:szCs w:val="16"/>
@@ -2514,6 +2538,7 @@
           </w:tcPr>
           <w:p>
             <w:pPr>
+              <w:keepLines/>
               <w:rPr>
                 <w:sz w:val="16"/>
                 <w:szCs w:val="16"/>
@@ -2534,6 +2559,7 @@
           </w:tcPr>
           <w:p>
             <w:pPr>
+              <w:keepLines/>
               <w:rPr>
                 <w:sz w:val="16"/>
                 <w:szCs w:val="16"/>
@@ -2559,6 +2585,7 @@
           </w:tcPr>
           <w:p>
             <w:pPr>
+              <w:keepLines/>
               <w:rPr>
                 <w:sz w:val="16"/>
                 <w:szCs w:val="16"/>
@@ -2578,6 +2605,7 @@
           </w:tcPr>
           <w:p>
             <w:pPr>
+              <w:keepLines/>
               <w:rPr>
                 <w:sz w:val="16"/>
                 <w:szCs w:val="16"/>
@@ -2597,6 +2625,7 @@
           </w:tcPr>
           <w:p>
             <w:pPr>
+              <w:keepLines/>
               <w:rPr>
                 <w:sz w:val="16"/>
                 <w:szCs w:val="16"/>
@@ -2615,6 +2644,7 @@
           </w:tcPr>
           <w:p>
             <w:pPr>
+              <w:keepLines/>
               <w:rPr>
                 <w:sz w:val="16"/>
                 <w:szCs w:val="16"/>
@@ -2631,6 +2661,7 @@
           </w:tcPr>
           <w:p>
             <w:pPr>
+              <w:keepLines/>
               <w:rPr>
                 <w:sz w:val="16"/>
                 <w:szCs w:val="16"/>
@@ -2661,6 +2692,7 @@
           </w:tcPr>
           <w:p>
             <w:pPr>
+              <w:keepLines/>
               <w:rPr>
                 <w:sz w:val="16"/>
                 <w:szCs w:val="16"/>
@@ -2683,6 +2715,7 @@
           </w:tcPr>
           <w:p>
             <w:pPr>
+              <w:keepLines/>
               <w:rPr>
                 <w:sz w:val="16"/>
                 <w:szCs w:val="16"/>
@@ -2703,6 +2736,7 @@
           </w:tcPr>
           <w:p>
             <w:pPr>
+              <w:keepLines/>
               <w:rPr>
                 <w:sz w:val="16"/>
                 <w:szCs w:val="16"/>
@@ -2728,6 +2762,7 @@
           </w:tcPr>
           <w:p>
             <w:pPr>
+              <w:keepLines/>
               <w:rPr>
                 <w:sz w:val="16"/>
                 <w:szCs w:val="16"/>
@@ -2747,6 +2782,7 @@
           </w:tcPr>
           <w:p>
             <w:pPr>
+              <w:keepLines/>
               <w:rPr>
                 <w:sz w:val="16"/>
                 <w:szCs w:val="16"/>
@@ -2766,6 +2802,7 @@
           </w:tcPr>
           <w:p>
             <w:pPr>
+              <w:keepLines/>
               <w:rPr>
                 <w:sz w:val="16"/>
                 <w:szCs w:val="16"/>
@@ -2785,6 +2822,7 @@
           </w:tcPr>
           <w:p>
             <w:pPr>
+              <w:keepLines/>
               <w:rPr>
                 <w:sz w:val="16"/>
                 <w:szCs w:val="16"/>
@@ -2804,6 +2842,7 @@
           </w:tcPr>
           <w:p>
             <w:pPr>
+              <w:keepLines/>
               <w:rPr>
                 <w:sz w:val="16"/>
                 <w:szCs w:val="16"/>
@@ -2830,6 +2869,7 @@
           </w:tcPr>
           <w:p>
             <w:pPr>
+              <w:keepLines/>
               <w:rPr>
                 <w:sz w:val="16"/>
                 <w:szCs w:val="16"/>
@@ -2852,6 +2892,7 @@
           </w:tcPr>
           <w:p>
             <w:pPr>
+              <w:keepLines/>
               <w:rPr>
                 <w:sz w:val="16"/>
                 <w:szCs w:val="16"/>
@@ -2879,6 +2920,7 @@
           </w:tcPr>
           <w:p>
             <w:pPr>
+              <w:keepLines/>
               <w:rPr>
                 <w:sz w:val="16"/>
                 <w:szCs w:val="16"/>
@@ -2918,6 +2960,7 @@
           </w:tcPr>
           <w:p>
             <w:pPr>
+              <w:keepLines/>
               <w:rPr>
                 <w:sz w:val="16"/>
                 <w:szCs w:val="16"/>
@@ -2937,6 +2980,7 @@
           </w:tcPr>
           <w:p>
             <w:pPr>
+              <w:keepLines/>
               <w:rPr>
                 <w:sz w:val="16"/>
                 <w:szCs w:val="16"/>
@@ -2956,6 +3000,7 @@
           </w:tcPr>
           <w:p>
             <w:pPr>
+              <w:keepLines/>
               <w:rPr>
                 <w:sz w:val="16"/>
                 <w:szCs w:val="16"/>
@@ -2975,6 +3020,7 @@
           </w:tcPr>
           <w:p>
             <w:pPr>
+              <w:keepLines/>
               <w:rPr>
                 <w:sz w:val="16"/>
                 <w:szCs w:val="16"/>
@@ -2994,6 +3040,7 @@
           </w:tcPr>
           <w:p>
             <w:pPr>
+              <w:keepLines/>
               <w:rPr>
                 <w:sz w:val="16"/>
                 <w:szCs w:val="16"/>
@@ -3020,6 +3067,7 @@
           </w:tcPr>
           <w:p>
             <w:pPr>
+              <w:keepLines/>
               <w:rPr>
                 <w:sz w:val="16"/>
                 <w:szCs w:val="16"/>
@@ -3056,6 +3104,7 @@
           </w:tcPr>
           <w:p>
             <w:pPr>
+              <w:keepLines/>
               <w:rPr>
                 <w:sz w:val="16"/>
                 <w:szCs w:val="16"/>
@@ -3083,6 +3132,7 @@
           </w:tcPr>
           <w:p>
             <w:pPr>
+              <w:keepLines/>
               <w:rPr>
                 <w:sz w:val="16"/>
                 <w:szCs w:val="16"/>
@@ -3108,6 +3158,7 @@
           </w:tcPr>
           <w:p>
             <w:pPr>
+              <w:keepLines/>
               <w:rPr>
                 <w:sz w:val="16"/>
                 <w:szCs w:val="16"/>
@@ -3127,6 +3178,7 @@
           </w:tcPr>
           <w:p>
             <w:pPr>
+              <w:keepLines/>
               <w:rPr>
                 <w:sz w:val="16"/>
                 <w:szCs w:val="16"/>
@@ -3146,6 +3198,7 @@
           </w:tcPr>
           <w:p>
             <w:pPr>
+              <w:keepLines/>
               <w:rPr>
                 <w:sz w:val="16"/>
                 <w:szCs w:val="16"/>
@@ -3165,6 +3218,7 @@
           </w:tcPr>
           <w:p>
             <w:pPr>
+              <w:keepLines/>
               <w:rPr>
                 <w:sz w:val="16"/>
                 <w:szCs w:val="16"/>
@@ -3184,6 +3238,7 @@
           </w:tcPr>
           <w:p>
             <w:pPr>
+              <w:keepLines/>
               <w:rPr>
                 <w:sz w:val="16"/>
                 <w:szCs w:val="16"/>
@@ -3210,6 +3265,7 @@
           </w:tcPr>
           <w:p>
             <w:pPr>
+              <w:keepLines/>
               <w:rPr>
                 <w:sz w:val="16"/>
                 <w:szCs w:val="16"/>
@@ -3232,6 +3288,7 @@
           </w:tcPr>
           <w:p>
             <w:pPr>
+              <w:keepLines/>
               <w:rPr>
                 <w:sz w:val="16"/>
                 <w:szCs w:val="16"/>
@@ -3252,6 +3309,7 @@
           </w:tcPr>
           <w:p>
             <w:pPr>
+              <w:keepLines/>
               <w:rPr>
                 <w:sz w:val="16"/>
                 <w:szCs w:val="16"/>
@@ -3277,6 +3335,7 @@
           </w:tcPr>
           <w:p>
             <w:pPr>
+              <w:keepLines/>
               <w:rPr>
                 <w:sz w:val="16"/>
                 <w:szCs w:val="16"/>
@@ -3296,6 +3355,7 @@
           </w:tcPr>
           <w:p>
             <w:pPr>
+              <w:keepLines/>
               <w:rPr>
                 <w:sz w:val="16"/>
                 <w:szCs w:val="16"/>
@@ -3315,6 +3375,7 @@
           </w:tcPr>
           <w:p>
             <w:pPr>
+              <w:keepLines/>
               <w:rPr>
                 <w:sz w:val="16"/>
                 <w:szCs w:val="16"/>
@@ -3334,6 +3395,7 @@
           </w:tcPr>
           <w:p>
             <w:pPr>
+              <w:keepLines/>
               <w:rPr>
                 <w:sz w:val="16"/>
                 <w:szCs w:val="16"/>
@@ -3353,6 +3415,7 @@
           </w:tcPr>
           <w:p>
             <w:pPr>
+              <w:keepLines/>
               <w:rPr>
                 <w:sz w:val="16"/>
                 <w:szCs w:val="16"/>
@@ -3372,6 +3435,7 @@
           </w:tcPr>
           <w:p>
             <w:pPr>
+              <w:keepLines/>
               <w:rPr>
                 <w:sz w:val="16"/>
                 <w:szCs w:val="16"/>
@@ -3387,6 +3451,7 @@
           </w:tcPr>
           <w:p>
             <w:pPr>
+              <w:keepLines/>
               <w:rPr>
                 <w:sz w:val="16"/>
                 <w:szCs w:val="16"/>
@@ -3407,6 +3472,7 @@
           </w:tcPr>
           <w:p>
             <w:pPr>
+              <w:keepLines/>
               <w:rPr>
                 <w:sz w:val="16"/>
                 <w:szCs w:val="16"/>
@@ -3432,6 +3498,7 @@
           </w:tcPr>
           <w:p>
             <w:pPr>
+              <w:keepLines/>
               <w:rPr>
                 <w:sz w:val="16"/>
                 <w:szCs w:val="16"/>
@@ -3451,6 +3518,7 @@
           </w:tcPr>
           <w:p>
             <w:pPr>
+              <w:keepLines/>
               <w:rPr>
                 <w:sz w:val="16"/>
                 <w:szCs w:val="16"/>
@@ -3470,6 +3538,7 @@
           </w:tcPr>
           <w:p>
             <w:pPr>
+              <w:keepLines/>
               <w:rPr>
                 <w:sz w:val="16"/>
                 <w:szCs w:val="16"/>
@@ -3489,6 +3558,7 @@
           </w:tcPr>
           <w:p>
             <w:pPr>
+              <w:keepLines/>
               <w:rPr>
                 <w:sz w:val="16"/>
                 <w:szCs w:val="16"/>
@@ -3508,6 +3578,7 @@
           </w:tcPr>
           <w:p>
             <w:pPr>
+              <w:keepLines/>
               <w:rPr>
                 <w:sz w:val="16"/>
                 <w:szCs w:val="16"/>
@@ -3527,6 +3598,7 @@
           </w:tcPr>
           <w:p>
             <w:pPr>
+              <w:keepLines/>
               <w:rPr>
                 <w:sz w:val="16"/>
                 <w:szCs w:val="16"/>
@@ -3542,6 +3614,7 @@
           </w:tcPr>
           <w:p>
             <w:pPr>
+              <w:keepLines/>
               <w:rPr>
                 <w:sz w:val="16"/>
                 <w:szCs w:val="16"/>
@@ -3562,6 +3635,7 @@
           </w:tcPr>
           <w:p>
             <w:pPr>
+              <w:keepLines/>
               <w:rPr>
                 <w:sz w:val="16"/>
                 <w:szCs w:val="16"/>
@@ -3587,6 +3661,7 @@
           </w:tcPr>
           <w:p>
             <w:pPr>
+              <w:keepLines/>
               <w:rPr>
                 <w:sz w:val="16"/>
                 <w:szCs w:val="16"/>
@@ -3606,6 +3681,7 @@
           </w:tcPr>
           <w:p>
             <w:pPr>
+              <w:keepLines/>
               <w:rPr>
                 <w:sz w:val="16"/>
                 <w:szCs w:val="16"/>
@@ -3625,6 +3701,7 @@
           </w:tcPr>
           <w:p>
             <w:pPr>
+              <w:keepLines/>
               <w:rPr>
                 <w:sz w:val="16"/>
                 <w:szCs w:val="16"/>
@@ -3644,6 +3721,7 @@
           </w:tcPr>
           <w:p>
             <w:pPr>
+              <w:keepLines/>
               <w:rPr>
                 <w:sz w:val="16"/>
                 <w:szCs w:val="16"/>
@@ -3663,6 +3741,7 @@
           </w:tcPr>
           <w:p>
             <w:pPr>
+              <w:keepLines/>
               <w:rPr>
                 <w:sz w:val="16"/>
                 <w:szCs w:val="16"/>
@@ -3682,6 +3761,7 @@
           </w:tcPr>
           <w:p>
             <w:pPr>
+              <w:keepLines/>
               <w:rPr>
                 <w:sz w:val="16"/>
                 <w:szCs w:val="16"/>
@@ -3693,6 +3773,7 @@
     </w:tbl>
     <w:p>
       <w:pPr>
+        <w:keepLines/>
         <w:spacing w:after="0"/>
         <w:rPr>
           <w:sz w:val="18"/>
@@ -3703,12 +3784,12 @@
     <w:p>
       <w:pPr>
         <w:pStyle w:val="ListParagraph"/>
+        <w:keepNext/>
         <w:numPr>
           <w:ilvl w:val="1"/>
           <w:numId w:val="3"/>
         </w:numPr>
         <w:spacing w:before="120" w:after="0"/>
-        <w:ind w:left="720"/>
         <w:contextualSpacing w:val="0"/>
         <w:rPr>
           <w:b/>
@@ -3793,6 +3874,7 @@
           </w:tcPr>
           <w:p>
             <w:pPr>
+              <w:keepNext/>
               <w:spacing w:before="120"/>
               <w:rPr>
                 <w:sz w:val="18"/>
@@ -3814,6 +3896,7 @@
           </w:tcPr>
           <w:p>
             <w:pPr>
+              <w:keepNext/>
               <w:spacing w:before="120"/>
               <w:cnfStyle w:val="100000000000" w:firstRow="1" w:lastRow="0" w:firstColumn="0" w:lastColumn="0" w:oddVBand="0" w:evenVBand="0" w:oddHBand="0" w:evenHBand="0" w:firstRowFirstColumn="0" w:firstRowLastColumn="0" w:lastRowFirstColumn="0" w:lastRowLastColumn="0"/>
               <w:rPr>
@@ -3842,17 +3925,17 @@
           </w:tcPr>
           <w:p>
             <w:pPr>
-              <w:rPr>
-                <w:sz w:val="18"/>
-                <w:szCs w:val="18"/>
-              </w:rPr>
-            </w:pPr>
-            <w:r>
-              <w:rPr>
-                <w:sz w:val="18"/>
-                <w:szCs w:val="18"/>
-              </w:rPr>
-              <w:lastRenderedPageBreak/>
+              <w:keepNext/>
+              <w:rPr>
+                <w:sz w:val="18"/>
+                <w:szCs w:val="18"/>
+              </w:rPr>
+            </w:pPr>
+            <w:r>
+              <w:rPr>
+                <w:sz w:val="18"/>
+                <w:szCs w:val="18"/>
+              </w:rPr>
               <w:t>ID</w:t>
             </w:r>
           </w:p>
@@ -3863,6 +3946,7 @@
           </w:tcPr>
           <w:p>
             <w:pPr>
+              <w:keepNext/>
               <w:cnfStyle w:val="000000100000" w:firstRow="0" w:lastRow="0" w:firstColumn="0" w:lastColumn="0" w:oddVBand="0" w:evenVBand="0" w:oddHBand="1" w:evenHBand="0" w:firstRowFirstColumn="0" w:firstRowLastColumn="0" w:lastRowFirstColumn="0" w:lastRowLastColumn="0"/>
               <w:rPr>
                 <w:sz w:val="18"/>
@@ -3887,6 +3971,7 @@
           </w:tcPr>
           <w:p>
             <w:pPr>
+              <w:keepNext/>
               <w:rPr>
                 <w:sz w:val="18"/>
                 <w:szCs w:val="18"/>
@@ -3907,6 +3992,7 @@
           </w:tcPr>
           <w:p>
             <w:pPr>
+              <w:keepNext/>
               <w:cnfStyle w:val="000000000000" w:firstRow="0" w:lastRow="0" w:firstColumn="0" w:lastColumn="0" w:oddVBand="0" w:evenVBand="0" w:oddHBand="0" w:evenHBand="0" w:firstRowFirstColumn="0" w:firstRowLastColumn="0" w:lastRowFirstColumn="0" w:lastRowLastColumn="0"/>
               <w:rPr>
                 <w:sz w:val="18"/>
@@ -3934,6 +4020,7 @@
           </w:tcPr>
           <w:p>
             <w:pPr>
+              <w:keepNext/>
               <w:rPr>
                 <w:sz w:val="18"/>
                 <w:szCs w:val="18"/>
@@ -3954,6 +4041,7 @@
           </w:tcPr>
           <w:p>
             <w:pPr>
+              <w:keepNext/>
               <w:cnfStyle w:val="000000100000" w:firstRow="0" w:lastRow="0" w:firstColumn="0" w:lastColumn="0" w:oddVBand="0" w:evenVBand="0" w:oddHBand="1" w:evenHBand="0" w:firstRowFirstColumn="0" w:firstRowLastColumn="0" w:lastRowFirstColumn="0" w:lastRowLastColumn="0"/>
               <w:rPr>
                 <w:sz w:val="18"/>
@@ -3978,6 +4066,7 @@
           </w:tcPr>
           <w:p>
             <w:pPr>
+              <w:keepNext/>
               <w:rPr>
                 <w:sz w:val="18"/>
                 <w:szCs w:val="18"/>
@@ -3998,6 +4087,7 @@
           </w:tcPr>
           <w:p>
             <w:pPr>
+              <w:keepNext/>
               <w:cnfStyle w:val="000000000000" w:firstRow="0" w:lastRow="0" w:firstColumn="0" w:lastColumn="0" w:oddVBand="0" w:evenVBand="0" w:oddHBand="0" w:evenHBand="0" w:firstRowFirstColumn="0" w:firstRowLastColumn="0" w:lastRowFirstColumn="0" w:lastRowLastColumn="0"/>
               <w:rPr>
                 <w:sz w:val="18"/>
@@ -4025,6 +4115,7 @@
           </w:tcPr>
           <w:p>
             <w:pPr>
+              <w:keepNext/>
               <w:rPr>
                 <w:sz w:val="18"/>
                 <w:szCs w:val="18"/>
@@ -4052,6 +4143,7 @@
           </w:tcPr>
           <w:p>
             <w:pPr>
+              <w:keepNext/>
               <w:cnfStyle w:val="000000100000" w:firstRow="0" w:lastRow="0" w:firstColumn="0" w:lastColumn="0" w:oddVBand="0" w:evenVBand="0" w:oddHBand="1" w:evenHBand="0" w:firstRowFirstColumn="0" w:firstRowLastColumn="0" w:lastRowFirstColumn="0" w:lastRowLastColumn="0"/>
               <w:rPr>
                 <w:sz w:val="18"/>
@@ -4090,6 +4182,7 @@
           </w:tcPr>
           <w:p>
             <w:pPr>
+              <w:keepNext/>
               <w:rPr>
                 <w:sz w:val="18"/>
                 <w:szCs w:val="18"/>
@@ -4110,6 +4203,7 @@
           </w:tcPr>
           <w:p>
             <w:pPr>
+              <w:keepNext/>
               <w:cnfStyle w:val="000000000000" w:firstRow="0" w:lastRow="0" w:firstColumn="0" w:lastColumn="0" w:oddVBand="0" w:evenVBand="0" w:oddHBand="0" w:evenHBand="0" w:firstRowFirstColumn="0" w:firstRowLastColumn="0" w:lastRowFirstColumn="0" w:lastRowLastColumn="0"/>
               <w:rPr>
                 <w:sz w:val="18"/>
@@ -4144,6 +4238,7 @@
           </w:tcPr>
           <w:p>
             <w:pPr>
+              <w:keepNext/>
               <w:rPr>
                 <w:sz w:val="18"/>
                 <w:szCs w:val="18"/>
@@ -4164,6 +4259,7 @@
           </w:tcPr>
           <w:p>
             <w:pPr>
+              <w:keepNext/>
               <w:cnfStyle w:val="000000100000" w:firstRow="0" w:lastRow="0" w:firstColumn="0" w:lastColumn="0" w:oddVBand="0" w:evenVBand="0" w:oddHBand="1" w:evenHBand="0" w:firstRowFirstColumn="0" w:firstRowLastColumn="0" w:lastRowFirstColumn="0" w:lastRowLastColumn="0"/>
               <w:rPr>
                 <w:sz w:val="18"/>
@@ -4188,6 +4284,7 @@
           </w:tcPr>
           <w:p>
             <w:pPr>
+              <w:keepNext/>
               <w:rPr>
                 <w:sz w:val="18"/>
                 <w:szCs w:val="18"/>
@@ -4208,6 +4305,7 @@
           </w:tcPr>
           <w:p>
             <w:pPr>
+              <w:keepNext/>
               <w:cnfStyle w:val="000000000000" w:firstRow="0" w:lastRow="0" w:firstColumn="0" w:lastColumn="0" w:oddVBand="0" w:evenVBand="0" w:oddHBand="0" w:evenHBand="0" w:firstRowFirstColumn="0" w:firstRowLastColumn="0" w:lastRowFirstColumn="0" w:lastRowLastColumn="0"/>
               <w:rPr>
                 <w:sz w:val="18"/>
@@ -4235,6 +4333,7 @@
           </w:tcPr>
           <w:p>
             <w:pPr>
+              <w:keepNext/>
               <w:rPr>
                 <w:sz w:val="18"/>
                 <w:szCs w:val="18"/>
@@ -4255,6 +4354,7 @@
           </w:tcPr>
           <w:p>
             <w:pPr>
+              <w:keepNext/>
               <w:cnfStyle w:val="000000100000" w:firstRow="0" w:lastRow="0" w:firstColumn="0" w:lastColumn="0" w:oddVBand="0" w:evenVBand="0" w:oddHBand="1" w:evenHBand="0" w:firstRowFirstColumn="0" w:firstRowLastColumn="0" w:lastRowFirstColumn="0" w:lastRowLastColumn="0"/>
               <w:rPr>
                 <w:sz w:val="18"/>
@@ -4274,6 +4374,7 @@
     </w:tbl>
     <w:p>
       <w:pPr>
+        <w:keepNext/>
         <w:spacing w:after="0"/>
         <w:ind w:left="2880" w:hanging="2160"/>
         <w:rPr>
@@ -4285,12 +4386,12 @@
     <w:p>
       <w:pPr>
         <w:pStyle w:val="ListParagraph"/>
+        <w:keepLines/>
         <w:numPr>
           <w:ilvl w:val="1"/>
           <w:numId w:val="3"/>
         </w:numPr>
         <w:spacing w:before="120" w:after="0"/>
-        <w:ind w:left="720"/>
         <w:contextualSpacing w:val="0"/>
         <w:rPr>
           <w:b/>
@@ -4320,6 +4421,7 @@
     </w:p>
     <w:p>
       <w:pPr>
+        <w:keepLines/>
         <w:tabs>
           <w:tab w:val="left" w:pos="360"/>
         </w:tabs>
@@ -4417,6 +4519,7 @@
           </w:tcPr>
           <w:p>
             <w:pPr>
+              <w:keepLines/>
               <w:rPr>
                 <w:sz w:val="18"/>
                 <w:szCs w:val="18"/>
@@ -4437,6 +4540,7 @@
           </w:tcPr>
           <w:p>
             <w:pPr>
+              <w:keepLines/>
               <w:cnfStyle w:val="100000000000" w:firstRow="1" w:lastRow="0" w:firstColumn="0" w:lastColumn="0" w:oddVBand="0" w:evenVBand="0" w:oddHBand="0" w:evenHBand="0" w:firstRowFirstColumn="0" w:firstRowLastColumn="0" w:lastRowFirstColumn="0" w:lastRowLastColumn="0"/>
               <w:rPr>
                 <w:sz w:val="18"/>
@@ -4464,6 +4568,7 @@
           </w:tcPr>
           <w:p>
             <w:pPr>
+              <w:keepLines/>
               <w:rPr>
                 <w:sz w:val="18"/>
                 <w:szCs w:val="18"/>
@@ -4484,6 +4589,7 @@
           </w:tcPr>
           <w:p>
             <w:pPr>
+              <w:keepLines/>
               <w:cnfStyle w:val="000000100000" w:firstRow="0" w:lastRow="0" w:firstColumn="0" w:lastColumn="0" w:oddVBand="0" w:evenVBand="0" w:oddHBand="1" w:evenHBand="0" w:firstRowFirstColumn="0" w:firstRowLastColumn="0" w:lastRowFirstColumn="0" w:lastRowLastColumn="0"/>
               <w:rPr>
                 <w:sz w:val="18"/>
@@ -4508,6 +4614,7 @@
           </w:tcPr>
           <w:p>
             <w:pPr>
+              <w:keepLines/>
               <w:rPr>
                 <w:sz w:val="18"/>
                 <w:szCs w:val="18"/>
@@ -4528,6 +4635,7 @@
           </w:tcPr>
           <w:p>
             <w:pPr>
+              <w:keepLines/>
               <w:cnfStyle w:val="000000000000" w:firstRow="0" w:lastRow="0" w:firstColumn="0" w:lastColumn="0" w:oddVBand="0" w:evenVBand="0" w:oddHBand="0" w:evenHBand="0" w:firstRowFirstColumn="0" w:firstRowLastColumn="0" w:lastRowFirstColumn="0" w:lastRowLastColumn="0"/>
               <w:rPr>
                 <w:sz w:val="18"/>
@@ -4555,6 +4663,7 @@
           </w:tcPr>
           <w:p>
             <w:pPr>
+              <w:keepLines/>
               <w:rPr>
                 <w:sz w:val="18"/>
                 <w:szCs w:val="18"/>
@@ -4575,6 +4684,7 @@
           </w:tcPr>
           <w:p>
             <w:pPr>
+              <w:keepLines/>
               <w:cnfStyle w:val="000000100000" w:firstRow="0" w:lastRow="0" w:firstColumn="0" w:lastColumn="0" w:oddVBand="0" w:evenVBand="0" w:oddHBand="1" w:evenHBand="0" w:firstRowFirstColumn="0" w:firstRowLastColumn="0" w:lastRowFirstColumn="0" w:lastRowLastColumn="0"/>
               <w:rPr>
                 <w:sz w:val="18"/>
@@ -4599,6 +4709,7 @@
           </w:tcPr>
           <w:p>
             <w:pPr>
+              <w:keepLines/>
               <w:rPr>
                 <w:sz w:val="18"/>
                 <w:szCs w:val="18"/>
@@ -4619,6 +4730,7 @@
           </w:tcPr>
           <w:p>
             <w:pPr>
+              <w:keepLines/>
               <w:cnfStyle w:val="000000000000" w:firstRow="0" w:lastRow="0" w:firstColumn="0" w:lastColumn="0" w:oddVBand="0" w:evenVBand="0" w:oddHBand="0" w:evenHBand="0" w:firstRowFirstColumn="0" w:firstRowLastColumn="0" w:lastRowFirstColumn="0" w:lastRowLastColumn="0"/>
               <w:rPr>
                 <w:sz w:val="18"/>
@@ -4660,6 +4772,7 @@
           </w:tcPr>
           <w:p>
             <w:pPr>
+              <w:keepLines/>
               <w:rPr>
                 <w:sz w:val="18"/>
                 <w:szCs w:val="18"/>
@@ -4680,6 +4793,7 @@
           </w:tcPr>
           <w:p>
             <w:pPr>
+              <w:keepLines/>
               <w:cnfStyle w:val="000000100000" w:firstRow="0" w:lastRow="0" w:firstColumn="0" w:lastColumn="0" w:oddVBand="0" w:evenVBand="0" w:oddHBand="1" w:evenHBand="0" w:firstRowFirstColumn="0" w:firstRowLastColumn="0" w:lastRowFirstColumn="0" w:lastRowLastColumn="0"/>
               <w:rPr>
                 <w:sz w:val="18"/>
@@ -4725,6 +4839,7 @@
           </w:tcPr>
           <w:p>
             <w:pPr>
+              <w:keepLines/>
               <w:rPr>
                 <w:sz w:val="18"/>
                 <w:szCs w:val="18"/>
@@ -4745,6 +4860,7 @@
           </w:tcPr>
           <w:p>
             <w:pPr>
+              <w:keepLines/>
               <w:cnfStyle w:val="000000000000" w:firstRow="0" w:lastRow="0" w:firstColumn="0" w:lastColumn="0" w:oddVBand="0" w:evenVBand="0" w:oddHBand="0" w:evenHBand="0" w:firstRowFirstColumn="0" w:firstRowLastColumn="0" w:lastRowFirstColumn="0" w:lastRowLastColumn="0"/>
               <w:rPr>
                 <w:sz w:val="18"/>
@@ -4772,6 +4888,7 @@
           </w:tcPr>
           <w:p>
             <w:pPr>
+              <w:keepLines/>
               <w:rPr>
                 <w:sz w:val="18"/>
                 <w:szCs w:val="18"/>
@@ -4792,6 +4909,7 @@
           </w:tcPr>
           <w:p>
             <w:pPr>
+              <w:keepLines/>
               <w:cnfStyle w:val="000000100000" w:firstRow="0" w:lastRow="0" w:firstColumn="0" w:lastColumn="0" w:oddVBand="0" w:evenVBand="0" w:oddHBand="1" w:evenHBand="0" w:firstRowFirstColumn="0" w:firstRowLastColumn="0" w:lastRowFirstColumn="0" w:lastRowLastColumn="0"/>
               <w:rPr>
                 <w:sz w:val="18"/>
@@ -4816,6 +4934,7 @@
           </w:tcPr>
           <w:p>
             <w:pPr>
+              <w:keepLines/>
               <w:rPr>
                 <w:sz w:val="18"/>
                 <w:szCs w:val="18"/>
@@ -4836,6 +4955,7 @@
           </w:tcPr>
           <w:p>
             <w:pPr>
+              <w:keepLines/>
               <w:cnfStyle w:val="000000000000" w:firstRow="0" w:lastRow="0" w:firstColumn="0" w:lastColumn="0" w:oddVBand="0" w:evenVBand="0" w:oddHBand="0" w:evenHBand="0" w:firstRowFirstColumn="0" w:firstRowLastColumn="0" w:lastRowFirstColumn="0" w:lastRowLastColumn="0"/>
               <w:rPr>
                 <w:sz w:val="18"/>
@@ -4994,7 +5114,7 @@
           <w:sz w:val="20"/>
           <w:szCs w:val="20"/>
         </w:rPr>
-        <w:t>.</w:t>
+        <w:t xml:space="preserve"> and operate on separate sets of messages.</w:t>
       </w:r>
     </w:p>
     <w:p>
@@ -5164,12 +5284,12 @@
     <w:p>
       <w:pPr>
         <w:pStyle w:val="ListParagraph"/>
+        <w:keepLines/>
         <w:numPr>
           <w:ilvl w:val="1"/>
           <w:numId w:val="3"/>
         </w:numPr>
         <w:spacing w:before="120" w:after="0"/>
-        <w:ind w:left="720"/>
         <w:contextualSpacing w:val="0"/>
         <w:rPr>
           <w:b/>
@@ -5210,6 +5330,7 @@
           </w:tcPr>
           <w:p>
             <w:pPr>
+              <w:keepLines/>
               <w:spacing w:before="120"/>
               <w:rPr>
                 <w:sz w:val="18"/>
@@ -5231,6 +5352,7 @@
           </w:tcPr>
           <w:p>
             <w:pPr>
+              <w:keepLines/>
               <w:spacing w:before="120"/>
               <w:cnfStyle w:val="100000000000" w:firstRow="1" w:lastRow="0" w:firstColumn="0" w:lastColumn="0" w:oddVBand="0" w:evenVBand="0" w:oddHBand="0" w:evenHBand="0" w:firstRowFirstColumn="0" w:firstRowLastColumn="0" w:lastRowFirstColumn="0" w:lastRowLastColumn="0"/>
               <w:rPr>
@@ -5259,6 +5381,7 @@
           </w:tcPr>
           <w:p>
             <w:pPr>
+              <w:keepLines/>
               <w:rPr>
                 <w:sz w:val="18"/>
                 <w:szCs w:val="18"/>
@@ -5279,6 +5402,7 @@
           </w:tcPr>
           <w:p>
             <w:pPr>
+              <w:keepLines/>
               <w:cnfStyle w:val="000000100000" w:firstRow="0" w:lastRow="0" w:firstColumn="0" w:lastColumn="0" w:oddVBand="0" w:evenVBand="0" w:oddHBand="1" w:evenHBand="0" w:firstRowFirstColumn="0" w:firstRowLastColumn="0" w:lastRowFirstColumn="0" w:lastRowLastColumn="0"/>
               <w:rPr>
                 <w:sz w:val="18"/>
@@ -5303,6 +5427,7 @@
           </w:tcPr>
           <w:p>
             <w:pPr>
+              <w:keepLines/>
               <w:rPr>
                 <w:sz w:val="18"/>
                 <w:szCs w:val="18"/>
@@ -5323,6 +5448,7 @@
           </w:tcPr>
           <w:p>
             <w:pPr>
+              <w:keepLines/>
               <w:cnfStyle w:val="000000000000" w:firstRow="0" w:lastRow="0" w:firstColumn="0" w:lastColumn="0" w:oddVBand="0" w:evenVBand="0" w:oddHBand="0" w:evenHBand="0" w:firstRowFirstColumn="0" w:firstRowLastColumn="0" w:lastRowFirstColumn="0" w:lastRowLastColumn="0"/>
               <w:rPr>
                 <w:sz w:val="18"/>
@@ -5350,6 +5476,7 @@
           </w:tcPr>
           <w:p>
             <w:pPr>
+              <w:keepLines/>
               <w:rPr>
                 <w:sz w:val="18"/>
                 <w:szCs w:val="18"/>
@@ -5377,6 +5504,7 @@
           </w:tcPr>
           <w:p>
             <w:pPr>
+              <w:keepLines/>
               <w:cnfStyle w:val="000000100000" w:firstRow="0" w:lastRow="0" w:firstColumn="0" w:lastColumn="0" w:oddVBand="0" w:evenVBand="0" w:oddHBand="1" w:evenHBand="0" w:firstRowFirstColumn="0" w:firstRowLastColumn="0" w:lastRowFirstColumn="0" w:lastRowLastColumn="0"/>
               <w:rPr>
                 <w:sz w:val="18"/>
@@ -5436,6 +5564,7 @@
           </w:tcPr>
           <w:p>
             <w:pPr>
+              <w:keepLines/>
               <w:rPr>
                 <w:sz w:val="18"/>
                 <w:szCs w:val="18"/>
@@ -5456,6 +5585,7 @@
           </w:tcPr>
           <w:p>
             <w:pPr>
+              <w:keepLines/>
               <w:cnfStyle w:val="000000000000" w:firstRow="0" w:lastRow="0" w:firstColumn="0" w:lastColumn="0" w:oddVBand="0" w:evenVBand="0" w:oddHBand="0" w:evenHBand="0" w:firstRowFirstColumn="0" w:firstRowLastColumn="0" w:lastRowFirstColumn="0" w:lastRowLastColumn="0"/>
               <w:rPr>
                 <w:sz w:val="18"/>
@@ -5537,6 +5667,7 @@
     <w:p>
       <w:pPr>
         <w:pStyle w:val="ListParagraph"/>
+        <w:keepLines/>
         <w:numPr>
           <w:ilvl w:val="0"/>
           <w:numId w:val="3"/>
@@ -5564,12 +5695,12 @@
     <w:p>
       <w:pPr>
         <w:pStyle w:val="ListParagraph"/>
+        <w:keepLines/>
         <w:numPr>
           <w:ilvl w:val="1"/>
           <w:numId w:val="3"/>
         </w:numPr>
-        <w:spacing w:before="240" w:after="0"/>
-        <w:ind w:left="720"/>
+        <w:spacing w:before="120" w:after="0"/>
         <w:contextualSpacing w:val="0"/>
         <w:rPr>
           <w:b/>
@@ -5617,6 +5748,7 @@
           <w:p>
             <w:pPr>
               <w:pStyle w:val="ListParagraph"/>
+              <w:keepLines/>
               <w:ind w:left="0"/>
               <w:contextualSpacing w:val="0"/>
               <w:rPr>
@@ -5640,6 +5772,7 @@
           <w:p>
             <w:pPr>
               <w:pStyle w:val="ListParagraph"/>
+              <w:keepLines/>
               <w:ind w:left="0"/>
               <w:contextualSpacing w:val="0"/>
               <w:cnfStyle w:val="100000000000" w:firstRow="1" w:lastRow="0" w:firstColumn="0" w:lastColumn="0" w:oddVBand="0" w:evenVBand="0" w:oddHBand="0" w:evenHBand="0" w:firstRowFirstColumn="0" w:firstRowLastColumn="0" w:lastRowFirstColumn="0" w:lastRowLastColumn="0"/>
@@ -5664,6 +5797,7 @@
           <w:p>
             <w:pPr>
               <w:pStyle w:val="ListParagraph"/>
+              <w:keepLines/>
               <w:ind w:left="0"/>
               <w:contextualSpacing w:val="0"/>
               <w:cnfStyle w:val="100000000000" w:firstRow="1" w:lastRow="0" w:firstColumn="0" w:lastColumn="0" w:oddVBand="0" w:evenVBand="0" w:oddHBand="0" w:evenHBand="0" w:firstRowFirstColumn="0" w:firstRowLastColumn="0" w:lastRowFirstColumn="0" w:lastRowLastColumn="0"/>
@@ -5694,6 +5828,7 @@
           <w:p>
             <w:pPr>
               <w:pStyle w:val="ListParagraph"/>
+              <w:keepLines/>
               <w:ind w:left="0"/>
               <w:contextualSpacing w:val="0"/>
               <w:rPr>
@@ -5717,6 +5852,7 @@
           <w:p>
             <w:pPr>
               <w:pStyle w:val="ListParagraph"/>
+              <w:keepLines/>
               <w:ind w:left="0"/>
               <w:contextualSpacing w:val="0"/>
               <w:cnfStyle w:val="000000100000" w:firstRow="0" w:lastRow="0" w:firstColumn="0" w:lastColumn="0" w:oddVBand="0" w:evenVBand="0" w:oddHBand="1" w:evenHBand="0" w:firstRowFirstColumn="0" w:firstRowLastColumn="0" w:lastRowFirstColumn="0" w:lastRowLastColumn="0"/>
@@ -5741,6 +5877,7 @@
           <w:p>
             <w:pPr>
               <w:pStyle w:val="ListParagraph"/>
+              <w:keepLines/>
               <w:ind w:left="0"/>
               <w:contextualSpacing w:val="0"/>
               <w:cnfStyle w:val="000000100000" w:firstRow="0" w:lastRow="0" w:firstColumn="0" w:lastColumn="0" w:oddVBand="0" w:evenVBand="0" w:oddHBand="1" w:evenHBand="0" w:firstRowFirstColumn="0" w:firstRowLastColumn="0" w:lastRowFirstColumn="0" w:lastRowLastColumn="0"/>
@@ -5768,6 +5905,7 @@
           <w:p>
             <w:pPr>
               <w:pStyle w:val="ListParagraph"/>
+              <w:keepLines/>
               <w:ind w:left="0"/>
               <w:contextualSpacing w:val="0"/>
               <w:rPr>
@@ -5791,6 +5929,7 @@
           <w:p>
             <w:pPr>
               <w:pStyle w:val="ListParagraph"/>
+              <w:keepLines/>
               <w:ind w:left="0"/>
               <w:contextualSpacing w:val="0"/>
               <w:cnfStyle w:val="000000000000" w:firstRow="0" w:lastRow="0" w:firstColumn="0" w:lastColumn="0" w:oddVBand="0" w:evenVBand="0" w:oddHBand="0" w:evenHBand="0" w:firstRowFirstColumn="0" w:firstRowLastColumn="0" w:lastRowFirstColumn="0" w:lastRowLastColumn="0"/>
@@ -5815,6 +5954,7 @@
           <w:p>
             <w:pPr>
               <w:pStyle w:val="ListParagraph"/>
+              <w:keepLines/>
               <w:ind w:left="0"/>
               <w:contextualSpacing w:val="0"/>
               <w:cnfStyle w:val="000000000000" w:firstRow="0" w:lastRow="0" w:firstColumn="0" w:lastColumn="0" w:oddVBand="0" w:evenVBand="0" w:oddHBand="0" w:evenHBand="0" w:firstRowFirstColumn="0" w:firstRowLastColumn="0" w:lastRowFirstColumn="0" w:lastRowLastColumn="0"/>
@@ -5852,6 +5992,7 @@
           <w:p>
             <w:pPr>
               <w:pStyle w:val="ListParagraph"/>
+              <w:keepLines/>
               <w:ind w:left="0"/>
               <w:contextualSpacing w:val="0"/>
               <w:rPr>
@@ -5875,6 +6016,7 @@
           <w:p>
             <w:pPr>
               <w:pStyle w:val="ListParagraph"/>
+              <w:keepLines/>
               <w:ind w:left="0"/>
               <w:contextualSpacing w:val="0"/>
               <w:cnfStyle w:val="000000100000" w:firstRow="0" w:lastRow="0" w:firstColumn="0" w:lastColumn="0" w:oddVBand="0" w:evenVBand="0" w:oddHBand="1" w:evenHBand="0" w:firstRowFirstColumn="0" w:firstRowLastColumn="0" w:lastRowFirstColumn="0" w:lastRowLastColumn="0"/>
@@ -5899,6 +6041,7 @@
           <w:p>
             <w:pPr>
               <w:pStyle w:val="ListParagraph"/>
+              <w:keepLines/>
               <w:ind w:left="0"/>
               <w:contextualSpacing w:val="0"/>
               <w:cnfStyle w:val="000000100000" w:firstRow="0" w:lastRow="0" w:firstColumn="0" w:lastColumn="0" w:oddVBand="0" w:evenVBand="0" w:oddHBand="1" w:evenHBand="0" w:firstRowFirstColumn="0" w:firstRowLastColumn="0" w:lastRowFirstColumn="0" w:lastRowLastColumn="0"/>
@@ -5926,6 +6069,7 @@
           <w:p>
             <w:pPr>
               <w:pStyle w:val="ListParagraph"/>
+              <w:keepLines/>
               <w:ind w:left="0"/>
               <w:contextualSpacing w:val="0"/>
               <w:rPr>
@@ -5949,6 +6093,7 @@
           <w:p>
             <w:pPr>
               <w:pStyle w:val="ListParagraph"/>
+              <w:keepLines/>
               <w:ind w:left="0"/>
               <w:contextualSpacing w:val="0"/>
               <w:cnfStyle w:val="000000000000" w:firstRow="0" w:lastRow="0" w:firstColumn="0" w:lastColumn="0" w:oddVBand="0" w:evenVBand="0" w:oddHBand="0" w:evenHBand="0" w:firstRowFirstColumn="0" w:firstRowLastColumn="0" w:lastRowFirstColumn="0" w:lastRowLastColumn="0"/>
@@ -5973,6 +6118,7 @@
           <w:p>
             <w:pPr>
               <w:pStyle w:val="ListParagraph"/>
+              <w:keepLines/>
               <w:ind w:left="0"/>
               <w:contextualSpacing w:val="0"/>
               <w:cnfStyle w:val="000000000000" w:firstRow="0" w:lastRow="0" w:firstColumn="0" w:lastColumn="0" w:oddVBand="0" w:evenVBand="0" w:oddHBand="0" w:evenHBand="0" w:firstRowFirstColumn="0" w:firstRowLastColumn="0" w:lastRowFirstColumn="0" w:lastRowLastColumn="0"/>
@@ -6003,6 +6149,7 @@
           <w:p>
             <w:pPr>
               <w:pStyle w:val="ListParagraph"/>
+              <w:keepLines/>
               <w:ind w:left="0"/>
               <w:contextualSpacing w:val="0"/>
               <w:rPr>
@@ -6026,6 +6173,7 @@
           <w:p>
             <w:pPr>
               <w:pStyle w:val="ListParagraph"/>
+              <w:keepLines/>
               <w:ind w:left="0"/>
               <w:contextualSpacing w:val="0"/>
               <w:cnfStyle w:val="000000100000" w:firstRow="0" w:lastRow="0" w:firstColumn="0" w:lastColumn="0" w:oddVBand="0" w:evenVBand="0" w:oddHBand="1" w:evenHBand="0" w:firstRowFirstColumn="0" w:firstRowLastColumn="0" w:lastRowFirstColumn="0" w:lastRowLastColumn="0"/>
@@ -6050,6 +6198,7 @@
           <w:p>
             <w:pPr>
               <w:pStyle w:val="ListParagraph"/>
+              <w:keepLines/>
               <w:ind w:left="0"/>
               <w:contextualSpacing w:val="0"/>
               <w:cnfStyle w:val="000000100000" w:firstRow="0" w:lastRow="0" w:firstColumn="0" w:lastColumn="0" w:oddVBand="0" w:evenVBand="0" w:oddHBand="1" w:evenHBand="0" w:firstRowFirstColumn="0" w:firstRowLastColumn="0" w:lastRowFirstColumn="0" w:lastRowLastColumn="0"/>
@@ -6072,12 +6221,12 @@
     <w:p>
       <w:pPr>
         <w:pStyle w:val="ListParagraph"/>
+        <w:keepLines/>
         <w:numPr>
           <w:ilvl w:val="1"/>
           <w:numId w:val="3"/>
         </w:numPr>
         <w:spacing w:before="240" w:after="0"/>
-        <w:ind w:left="720"/>
         <w:contextualSpacing w:val="0"/>
         <w:rPr>
           <w:b/>
@@ -6118,6 +6267,7 @@
           <w:p>
             <w:pPr>
               <w:pStyle w:val="ListParagraph"/>
+              <w:keepLines/>
               <w:ind w:left="0"/>
               <w:contextualSpacing w:val="0"/>
               <w:rPr>
@@ -6141,6 +6291,7 @@
           <w:p>
             <w:pPr>
               <w:pStyle w:val="ListParagraph"/>
+              <w:keepLines/>
               <w:ind w:left="0"/>
               <w:contextualSpacing w:val="0"/>
               <w:cnfStyle w:val="100000000000" w:firstRow="1" w:lastRow="0" w:firstColumn="0" w:lastColumn="0" w:oddVBand="0" w:evenVBand="0" w:oddHBand="0" w:evenHBand="0" w:firstRowFirstColumn="0" w:firstRowLastColumn="0" w:lastRowFirstColumn="0" w:lastRowLastColumn="0"/>
@@ -6165,6 +6316,7 @@
           <w:p>
             <w:pPr>
               <w:pStyle w:val="ListParagraph"/>
+              <w:keepLines/>
               <w:ind w:left="0"/>
               <w:contextualSpacing w:val="0"/>
               <w:cnfStyle w:val="100000000000" w:firstRow="1" w:lastRow="0" w:firstColumn="0" w:lastColumn="0" w:oddVBand="0" w:evenVBand="0" w:oddHBand="0" w:evenHBand="0" w:firstRowFirstColumn="0" w:firstRowLastColumn="0" w:lastRowFirstColumn="0" w:lastRowLastColumn="0"/>
@@ -6195,6 +6347,7 @@
           <w:p>
             <w:pPr>
               <w:pStyle w:val="ListParagraph"/>
+              <w:keepLines/>
               <w:ind w:left="0"/>
               <w:contextualSpacing w:val="0"/>
               <w:rPr>
@@ -6218,6 +6371,7 @@
           <w:p>
             <w:pPr>
               <w:pStyle w:val="ListParagraph"/>
+              <w:keepLines/>
               <w:ind w:left="0"/>
               <w:contextualSpacing w:val="0"/>
               <w:cnfStyle w:val="000000100000" w:firstRow="0" w:lastRow="0" w:firstColumn="0" w:lastColumn="0" w:oddVBand="0" w:evenVBand="0" w:oddHBand="1" w:evenHBand="0" w:firstRowFirstColumn="0" w:firstRowLastColumn="0" w:lastRowFirstColumn="0" w:lastRowLastColumn="0"/>
@@ -6242,6 +6396,7 @@
           <w:p>
             <w:pPr>
               <w:pStyle w:val="ListParagraph"/>
+              <w:keepLines/>
               <w:ind w:left="0"/>
               <w:contextualSpacing w:val="0"/>
               <w:cnfStyle w:val="000000100000" w:firstRow="0" w:lastRow="0" w:firstColumn="0" w:lastColumn="0" w:oddVBand="0" w:evenVBand="0" w:oddHBand="1" w:evenHBand="0" w:firstRowFirstColumn="0" w:firstRowLastColumn="0" w:lastRowFirstColumn="0" w:lastRowLastColumn="0"/>
@@ -6269,6 +6424,7 @@
           <w:p>
             <w:pPr>
               <w:pStyle w:val="ListParagraph"/>
+              <w:keepLines/>
               <w:ind w:left="0"/>
               <w:contextualSpacing w:val="0"/>
               <w:rPr>
@@ -6281,7 +6437,6 @@
                 <w:sz w:val="18"/>
                 <w:szCs w:val="18"/>
               </w:rPr>
-              <w:lastRenderedPageBreak/>
               <w:t>DeliveryStatusID</w:t>
             </w:r>
           </w:p>
@@ -6293,6 +6448,7 @@
           <w:p>
             <w:pPr>
               <w:pStyle w:val="ListParagraph"/>
+              <w:keepLines/>
               <w:ind w:left="0"/>
               <w:contextualSpacing w:val="0"/>
               <w:cnfStyle w:val="000000000000" w:firstRow="0" w:lastRow="0" w:firstColumn="0" w:lastColumn="0" w:oddVBand="0" w:evenVBand="0" w:oddHBand="0" w:evenHBand="0" w:firstRowFirstColumn="0" w:firstRowLastColumn="0" w:lastRowFirstColumn="0" w:lastRowLastColumn="0"/>
@@ -6317,6 +6473,7 @@
           <w:p>
             <w:pPr>
               <w:pStyle w:val="ListParagraph"/>
+              <w:keepLines/>
               <w:ind w:left="0"/>
               <w:contextualSpacing w:val="0"/>
               <w:cnfStyle w:val="000000000000" w:firstRow="0" w:lastRow="0" w:firstColumn="0" w:lastColumn="0" w:oddVBand="0" w:evenVBand="0" w:oddHBand="0" w:evenHBand="0" w:firstRowFirstColumn="0" w:firstRowLastColumn="0" w:lastRowFirstColumn="0" w:lastRowLastColumn="0"/>
@@ -6347,6 +6504,7 @@
           <w:p>
             <w:pPr>
               <w:pStyle w:val="ListParagraph"/>
+              <w:keepLines/>
               <w:ind w:left="0"/>
               <w:contextualSpacing w:val="0"/>
               <w:rPr>
@@ -6370,6 +6528,7 @@
           <w:p>
             <w:pPr>
               <w:pStyle w:val="ListParagraph"/>
+              <w:keepLines/>
               <w:ind w:left="0"/>
               <w:contextualSpacing w:val="0"/>
               <w:cnfStyle w:val="000000100000" w:firstRow="0" w:lastRow="0" w:firstColumn="0" w:lastColumn="0" w:oddVBand="0" w:evenVBand="0" w:oddHBand="1" w:evenHBand="0" w:firstRowFirstColumn="0" w:firstRowLastColumn="0" w:lastRowFirstColumn="0" w:lastRowLastColumn="0"/>
@@ -6394,6 +6553,7 @@
           <w:p>
             <w:pPr>
               <w:pStyle w:val="ListParagraph"/>
+              <w:keepLines/>
               <w:ind w:left="0"/>
               <w:contextualSpacing w:val="0"/>
               <w:cnfStyle w:val="000000100000" w:firstRow="0" w:lastRow="0" w:firstColumn="0" w:lastColumn="0" w:oddVBand="0" w:evenVBand="0" w:oddHBand="1" w:evenHBand="0" w:firstRowFirstColumn="0" w:firstRowLastColumn="0" w:lastRowFirstColumn="0" w:lastRowLastColumn="0"/>
@@ -6421,6 +6581,7 @@
           <w:p>
             <w:pPr>
               <w:pStyle w:val="ListParagraph"/>
+              <w:keepLines/>
               <w:ind w:left="0"/>
               <w:contextualSpacing w:val="0"/>
               <w:rPr>
@@ -6444,6 +6605,7 @@
           <w:p>
             <w:pPr>
               <w:pStyle w:val="ListParagraph"/>
+              <w:keepLines/>
               <w:ind w:left="0"/>
               <w:contextualSpacing w:val="0"/>
               <w:cnfStyle w:val="000000000000" w:firstRow="0" w:lastRow="0" w:firstColumn="0" w:lastColumn="0" w:oddVBand="0" w:evenVBand="0" w:oddHBand="0" w:evenHBand="0" w:firstRowFirstColumn="0" w:firstRowLastColumn="0" w:lastRowFirstColumn="0" w:lastRowLastColumn="0"/>
@@ -6468,6 +6630,7 @@
           <w:p>
             <w:pPr>
               <w:pStyle w:val="ListParagraph"/>
+              <w:keepLines/>
               <w:ind w:left="0"/>
               <w:contextualSpacing w:val="0"/>
               <w:cnfStyle w:val="000000000000" w:firstRow="0" w:lastRow="0" w:firstColumn="0" w:lastColumn="0" w:oddVBand="0" w:evenVBand="0" w:oddHBand="0" w:evenHBand="0" w:firstRowFirstColumn="0" w:firstRowLastColumn="0" w:lastRowFirstColumn="0" w:lastRowLastColumn="0"/>
@@ -6490,12 +6653,12 @@
     <w:p>
       <w:pPr>
         <w:pStyle w:val="ListParagraph"/>
+        <w:keepLines/>
         <w:numPr>
           <w:ilvl w:val="1"/>
           <w:numId w:val="3"/>
         </w:numPr>
         <w:spacing w:before="240" w:after="0"/>
-        <w:ind w:left="720"/>
         <w:contextualSpacing w:val="0"/>
         <w:rPr>
           <w:sz w:val="20"/>
@@ -6865,12 +7028,12 @@
     <w:p>
       <w:pPr>
         <w:pStyle w:val="ListParagraph"/>
+        <w:keepLines/>
         <w:numPr>
           <w:ilvl w:val="1"/>
           <w:numId w:val="3"/>
         </w:numPr>
         <w:spacing w:after="0"/>
-        <w:ind w:left="720"/>
         <w:contextualSpacing w:val="0"/>
         <w:rPr>
           <w:sz w:val="20"/>
@@ -6916,6 +7079,7 @@
           <w:p>
             <w:pPr>
               <w:pStyle w:val="ListParagraph"/>
+              <w:keepLines/>
               <w:ind w:left="0"/>
               <w:contextualSpacing w:val="0"/>
               <w:rPr>
@@ -6939,6 +7103,7 @@
           <w:p>
             <w:pPr>
               <w:pStyle w:val="ListParagraph"/>
+              <w:keepLines/>
               <w:ind w:left="0"/>
               <w:contextualSpacing w:val="0"/>
               <w:cnfStyle w:val="100000000000" w:firstRow="1" w:lastRow="0" w:firstColumn="0" w:lastColumn="0" w:oddVBand="0" w:evenVBand="0" w:oddHBand="0" w:evenHBand="0" w:firstRowFirstColumn="0" w:firstRowLastColumn="0" w:lastRowFirstColumn="0" w:lastRowLastColumn="0"/>
@@ -6963,6 +7128,7 @@
           <w:p>
             <w:pPr>
               <w:pStyle w:val="ListParagraph"/>
+              <w:keepLines/>
               <w:ind w:left="0"/>
               <w:contextualSpacing w:val="0"/>
               <w:cnfStyle w:val="100000000000" w:firstRow="1" w:lastRow="0" w:firstColumn="0" w:lastColumn="0" w:oddVBand="0" w:evenVBand="0" w:oddHBand="0" w:evenHBand="0" w:firstRowFirstColumn="0" w:firstRowLastColumn="0" w:lastRowFirstColumn="0" w:lastRowLastColumn="0"/>
@@ -6993,6 +7159,7 @@
           <w:p>
             <w:pPr>
               <w:pStyle w:val="ListParagraph"/>
+              <w:keepLines/>
               <w:ind w:left="0"/>
               <w:contextualSpacing w:val="0"/>
               <w:rPr>
@@ -7016,6 +7183,7 @@
           <w:p>
             <w:pPr>
               <w:pStyle w:val="ListParagraph"/>
+              <w:keepLines/>
               <w:ind w:left="0"/>
               <w:contextualSpacing w:val="0"/>
               <w:cnfStyle w:val="000000100000" w:firstRow="0" w:lastRow="0" w:firstColumn="0" w:lastColumn="0" w:oddVBand="0" w:evenVBand="0" w:oddHBand="1" w:evenHBand="0" w:firstRowFirstColumn="0" w:firstRowLastColumn="0" w:lastRowFirstColumn="0" w:lastRowLastColumn="0"/>
@@ -7047,6 +7215,7 @@
           <w:p>
             <w:pPr>
               <w:pStyle w:val="ListParagraph"/>
+              <w:keepLines/>
               <w:ind w:left="0"/>
               <w:contextualSpacing w:val="0"/>
               <w:cnfStyle w:val="000000100000" w:firstRow="0" w:lastRow="0" w:firstColumn="0" w:lastColumn="0" w:oddVBand="0" w:evenVBand="0" w:oddHBand="1" w:evenHBand="0" w:firstRowFirstColumn="0" w:firstRowLastColumn="0" w:lastRowFirstColumn="0" w:lastRowLastColumn="0"/>
@@ -7074,6 +7243,7 @@
           <w:p>
             <w:pPr>
               <w:pStyle w:val="ListParagraph"/>
+              <w:keepLines/>
               <w:ind w:left="0"/>
               <w:contextualSpacing w:val="0"/>
               <w:rPr>
@@ -7097,6 +7267,7 @@
           <w:p>
             <w:pPr>
               <w:pStyle w:val="ListParagraph"/>
+              <w:keepLines/>
               <w:ind w:left="0"/>
               <w:contextualSpacing w:val="0"/>
               <w:cnfStyle w:val="000000000000" w:firstRow="0" w:lastRow="0" w:firstColumn="0" w:lastColumn="0" w:oddVBand="0" w:evenVBand="0" w:oddHBand="0" w:evenHBand="0" w:firstRowFirstColumn="0" w:firstRowLastColumn="0" w:lastRowFirstColumn="0" w:lastRowLastColumn="0"/>
@@ -7128,6 +7299,7 @@
           <w:p>
             <w:pPr>
               <w:pStyle w:val="ListParagraph"/>
+              <w:keepLines/>
               <w:ind w:left="0"/>
               <w:contextualSpacing w:val="0"/>
               <w:cnfStyle w:val="000000000000" w:firstRow="0" w:lastRow="0" w:firstColumn="0" w:lastColumn="0" w:oddVBand="0" w:evenVBand="0" w:oddHBand="0" w:evenHBand="0" w:firstRowFirstColumn="0" w:firstRowLastColumn="0" w:lastRowFirstColumn="0" w:lastRowLastColumn="0"/>
@@ -7158,6 +7330,7 @@
           <w:p>
             <w:pPr>
               <w:pStyle w:val="ListParagraph"/>
+              <w:keepLines/>
               <w:ind w:left="0"/>
               <w:contextualSpacing w:val="0"/>
               <w:rPr>
@@ -7181,6 +7354,7 @@
           <w:p>
             <w:pPr>
               <w:pStyle w:val="ListParagraph"/>
+              <w:keepLines/>
               <w:ind w:left="0"/>
               <w:contextualSpacing w:val="0"/>
               <w:cnfStyle w:val="000000100000" w:firstRow="0" w:lastRow="0" w:firstColumn="0" w:lastColumn="0" w:oddVBand="0" w:evenVBand="0" w:oddHBand="1" w:evenHBand="0" w:firstRowFirstColumn="0" w:firstRowLastColumn="0" w:lastRowFirstColumn="0" w:lastRowLastColumn="0"/>
@@ -7219,6 +7393,7 @@
           <w:p>
             <w:pPr>
               <w:pStyle w:val="ListParagraph"/>
+              <w:keepLines/>
               <w:ind w:left="0"/>
               <w:contextualSpacing w:val="0"/>
               <w:cnfStyle w:val="000000100000" w:firstRow="0" w:lastRow="0" w:firstColumn="0" w:lastColumn="0" w:oddVBand="0" w:evenVBand="0" w:oddHBand="1" w:evenHBand="0" w:firstRowFirstColumn="0" w:firstRowLastColumn="0" w:lastRowFirstColumn="0" w:lastRowLastColumn="0"/>
@@ -7246,6 +7421,7 @@
           <w:p>
             <w:pPr>
               <w:pStyle w:val="ListParagraph"/>
+              <w:keepLines/>
               <w:ind w:left="0"/>
               <w:contextualSpacing w:val="0"/>
               <w:rPr>
@@ -7269,6 +7445,7 @@
           <w:p>
             <w:pPr>
               <w:pStyle w:val="ListParagraph"/>
+              <w:keepLines/>
               <w:ind w:left="0"/>
               <w:contextualSpacing w:val="0"/>
               <w:cnfStyle w:val="000000000000" w:firstRow="0" w:lastRow="0" w:firstColumn="0" w:lastColumn="0" w:oddVBand="0" w:evenVBand="0" w:oddHBand="0" w:evenHBand="0" w:firstRowFirstColumn="0" w:firstRowLastColumn="0" w:lastRowFirstColumn="0" w:lastRowLastColumn="0"/>
@@ -7321,6 +7498,7 @@
           <w:p>
             <w:pPr>
               <w:pStyle w:val="ListParagraph"/>
+              <w:keepLines/>
               <w:ind w:left="0"/>
               <w:contextualSpacing w:val="0"/>
               <w:cnfStyle w:val="000000000000" w:firstRow="0" w:lastRow="0" w:firstColumn="0" w:lastColumn="0" w:oddVBand="0" w:evenVBand="0" w:oddHBand="0" w:evenHBand="0" w:firstRowFirstColumn="0" w:firstRowLastColumn="0" w:lastRowFirstColumn="0" w:lastRowLastColumn="0"/>
@@ -7351,6 +7529,7 @@
           <w:p>
             <w:pPr>
               <w:pStyle w:val="ListParagraph"/>
+              <w:keepLines/>
               <w:ind w:left="0"/>
               <w:contextualSpacing w:val="0"/>
               <w:rPr>
@@ -7374,6 +7553,7 @@
           <w:p>
             <w:pPr>
               <w:pStyle w:val="ListParagraph"/>
+              <w:keepLines/>
               <w:ind w:left="0"/>
               <w:contextualSpacing w:val="0"/>
               <w:cnfStyle w:val="000000100000" w:firstRow="0" w:lastRow="0" w:firstColumn="0" w:lastColumn="0" w:oddVBand="0" w:evenVBand="0" w:oddHBand="1" w:evenHBand="0" w:firstRowFirstColumn="0" w:firstRowLastColumn="0" w:lastRowFirstColumn="0" w:lastRowLastColumn="0"/>
@@ -7405,6 +7585,7 @@
           <w:p>
             <w:pPr>
               <w:pStyle w:val="ListParagraph"/>
+              <w:keepLines/>
               <w:ind w:left="0"/>
               <w:contextualSpacing w:val="0"/>
               <w:cnfStyle w:val="000000100000" w:firstRow="0" w:lastRow="0" w:firstColumn="0" w:lastColumn="0" w:oddVBand="0" w:evenVBand="0" w:oddHBand="1" w:evenHBand="0" w:firstRowFirstColumn="0" w:firstRowLastColumn="0" w:lastRowFirstColumn="0" w:lastRowLastColumn="0"/>
@@ -7432,6 +7613,7 @@
           <w:p>
             <w:pPr>
               <w:pStyle w:val="ListParagraph"/>
+              <w:keepLines/>
               <w:ind w:left="0"/>
               <w:contextualSpacing w:val="0"/>
               <w:rPr>
@@ -7455,6 +7637,7 @@
           <w:p>
             <w:pPr>
               <w:pStyle w:val="ListParagraph"/>
+              <w:keepLines/>
               <w:ind w:left="0"/>
               <w:contextualSpacing w:val="0"/>
               <w:cnfStyle w:val="000000000000" w:firstRow="0" w:lastRow="0" w:firstColumn="0" w:lastColumn="0" w:oddVBand="0" w:evenVBand="0" w:oddHBand="0" w:evenHBand="0" w:firstRowFirstColumn="0" w:firstRowLastColumn="0" w:lastRowFirstColumn="0" w:lastRowLastColumn="0"/>
@@ -7479,6 +7662,7 @@
           <w:p>
             <w:pPr>
               <w:pStyle w:val="ListParagraph"/>
+              <w:keepLines/>
               <w:ind w:left="0"/>
               <w:contextualSpacing w:val="0"/>
               <w:cnfStyle w:val="000000000000" w:firstRow="0" w:lastRow="0" w:firstColumn="0" w:lastColumn="0" w:oddVBand="0" w:evenVBand="0" w:oddHBand="0" w:evenHBand="0" w:firstRowFirstColumn="0" w:firstRowLastColumn="0" w:lastRowFirstColumn="0" w:lastRowLastColumn="0"/>
@@ -7501,6 +7685,7 @@
     <w:p>
       <w:pPr>
         <w:pStyle w:val="ListParagraph"/>
+        <w:keepLines/>
         <w:spacing w:after="0"/>
         <w:ind w:left="990"/>
         <w:contextualSpacing w:val="0"/>
@@ -7617,7 +7802,6 @@
           <w:numId w:val="3"/>
         </w:numPr>
         <w:spacing w:after="0"/>
-        <w:ind w:left="720"/>
         <w:contextualSpacing w:val="0"/>
         <w:rPr>
           <w:sz w:val="20"/>
@@ -7807,7 +7991,6 @@
           <w:numId w:val="3"/>
         </w:numPr>
         <w:spacing w:after="0"/>
-        <w:ind w:left="720"/>
         <w:contextualSpacing w:val="0"/>
         <w:rPr>
           <w:sz w:val="20"/>
@@ -7852,7 +8035,6 @@
           <w:numId w:val="3"/>
         </w:numPr>
         <w:spacing w:after="0"/>
-        <w:ind w:left="720"/>
         <w:contextualSpacing w:val="0"/>
         <w:rPr>
           <w:sz w:val="20"/>
@@ -8291,7 +8473,6 @@
           <w:sz w:val="20"/>
           <w:szCs w:val="20"/>
         </w:rPr>
-        <w:lastRenderedPageBreak/>
         <w:t>‘Retry – Ne</w:t>
       </w:r>
       <w:r>
@@ -8766,7 +8947,6 @@
           <w:numId w:val="3"/>
         </w:numPr>
         <w:spacing w:before="120" w:after="0"/>
-        <w:ind w:left="720"/>
         <w:contextualSpacing w:val="0"/>
         <w:rPr>
           <w:sz w:val="20"/>
@@ -9697,7 +9877,6 @@
           <w:sz w:val="20"/>
           <w:szCs w:val="20"/>
         </w:rPr>
-        <w:lastRenderedPageBreak/>
         <w:t xml:space="preserve">Log the error </w:t>
       </w:r>
       <w:r>
@@ -10528,7 +10707,6 @@
           <w:numId w:val="3"/>
         </w:numPr>
         <w:spacing w:before="120" w:after="0"/>
-        <w:ind w:left="720"/>
         <w:contextualSpacing w:val="0"/>
         <w:rPr>
           <w:sz w:val="20"/>
@@ -10572,7 +10750,6 @@
           <w:numId w:val="3"/>
         </w:numPr>
         <w:spacing w:before="120" w:after="0"/>
-        <w:ind w:left="720"/>
         <w:rPr>
           <w:sz w:val="20"/>
           <w:szCs w:val="20"/>
@@ -10601,7 +10778,6 @@
           <w:numId w:val="3"/>
         </w:numPr>
         <w:spacing w:before="120" w:after="0"/>
-        <w:ind w:left="720"/>
         <w:rPr>
           <w:sz w:val="20"/>
           <w:szCs w:val="20"/>
@@ -10651,7 +10827,6 @@
           <w:numId w:val="3"/>
         </w:numPr>
         <w:spacing w:before="120" w:after="0"/>
-        <w:ind w:left="720"/>
         <w:rPr>
           <w:sz w:val="20"/>
           <w:szCs w:val="20"/>
@@ -10680,7 +10855,6 @@
           <w:numId w:val="3"/>
         </w:numPr>
         <w:spacing w:before="120" w:after="0"/>
-        <w:ind w:left="720"/>
         <w:rPr>
           <w:sz w:val="20"/>
           <w:szCs w:val="20"/>
@@ -10723,7 +10897,6 @@
           <w:numId w:val="3"/>
         </w:numPr>
         <w:spacing w:before="120" w:after="0"/>
-        <w:ind w:left="720"/>
         <w:rPr>
           <w:sz w:val="20"/>
           <w:szCs w:val="20"/>
@@ -10745,7 +10918,6 @@
           <w:numId w:val="3"/>
         </w:numPr>
         <w:spacing w:before="120" w:after="0"/>
-        <w:ind w:left="720"/>
         <w:rPr>
           <w:sz w:val="20"/>
           <w:szCs w:val="20"/>
@@ -10830,7 +11002,6 @@
           <w:numId w:val="3"/>
         </w:numPr>
         <w:spacing w:before="120" w:after="0"/>
-        <w:ind w:left="720"/>
         <w:contextualSpacing w:val="0"/>
         <w:rPr>
           <w:sz w:val="20"/>
@@ -10842,7 +11013,6 @@
           <w:sz w:val="20"/>
           <w:szCs w:val="20"/>
         </w:rPr>
-        <w:lastRenderedPageBreak/>
         <w:t>Third-party API Response:</w:t>
       </w:r>
       <w:r>
@@ -10917,7 +11087,6 @@
           <w:numId w:val="3"/>
         </w:numPr>
         <w:spacing w:before="120" w:after="0"/>
-        <w:ind w:left="720"/>
         <w:contextualSpacing w:val="0"/>
         <w:rPr>
           <w:sz w:val="20"/>
@@ -11045,7 +11214,6 @@
           <w:numId w:val="3"/>
         </w:numPr>
         <w:spacing w:before="120" w:after="0"/>
-        <w:ind w:left="720"/>
         <w:contextualSpacing w:val="0"/>
         <w:rPr>
           <w:sz w:val="20"/>
@@ -11124,7 +11292,6 @@
           <w:numId w:val="3"/>
         </w:numPr>
         <w:spacing w:before="120" w:after="0"/>
-        <w:ind w:left="720"/>
         <w:contextualSpacing w:val="0"/>
         <w:rPr>
           <w:sz w:val="20"/>
@@ -11182,7 +11349,6 @@
           <w:numId w:val="3"/>
         </w:numPr>
         <w:spacing w:before="120" w:after="0"/>
-        <w:ind w:left="720"/>
         <w:contextualSpacing w:val="0"/>
         <w:rPr>
           <w:sz w:val="20"/>
@@ -11371,7 +11537,7 @@
             <w:sz w:val="16"/>
             <w:szCs w:val="16"/>
           </w:rPr>
-          <w:t>9/14/2020 9:16 AM</w:t>
+          <w:t>9/14/2020 3:29 PM</w:t>
         </w:r>
         <w:r>
           <w:rPr>
@@ -11656,7 +11822,7 @@
       <w:lvlText w:val="%2."/>
       <w:lvlJc w:val="left"/>
       <w:pPr>
-        <w:ind w:left="1440" w:hanging="360"/>
+        <w:ind w:left="720" w:hanging="360"/>
       </w:pPr>
     </w:lvl>
     <w:lvl w:ilvl="2" w:tplc="0409001B">

</xml_diff>